<commit_message>
Information necessary for data consumption
</commit_message>
<xml_diff>
--- a/Requeriments/Irune USs.docx
+++ b/Requeriments/Irune USs.docx
@@ -3,69 +3,46 @@
 <w:document xmlns:wpc="http://schemas.microsoft.com/office/word/2010/wordprocessingCanvas" xmlns:cx="http://schemas.microsoft.com/office/drawing/2014/chartex" xmlns:cx1="http://schemas.microsoft.com/office/drawing/2015/9/8/chartex" xmlns:cx2="http://schemas.microsoft.com/office/drawing/2015/10/21/chartex" xmlns:cx3="http://schemas.microsoft.com/office/drawing/2016/5/9/chartex" xmlns:cx4="http://schemas.microsoft.com/office/drawing/2016/5/10/chartex" xmlns:cx5="http://schemas.microsoft.com/office/drawing/2016/5/11/chartex" xmlns:cx6="http://schemas.microsoft.com/office/drawing/2016/5/12/chartex" xmlns:cx7="http://schemas.microsoft.com/office/drawing/2016/5/13/chartex" xmlns:cx8="http://schemas.microsoft.com/office/drawing/2016/5/14/chartex" xmlns:mc="http://schemas.openxmlformats.org/markup-compatibility/2006" xmlns:aink="http://schemas.microsoft.com/office/drawing/2016/ink" xmlns:am3d="http://schemas.microsoft.com/office/drawing/2017/model3d" xmlns:o="urn:schemas-microsoft-com:office:office" xmlns:oel="http://schemas.microsoft.com/office/2019/extlst" xmlns:r="http://schemas.openxmlformats.org/officeDocument/2006/relationships" xmlns:m="http://schemas.openxmlformats.org/officeDocument/2006/math" xmlns:v="urn:schemas-microsoft-com:vml" xmlns:wp14="http://schemas.microsoft.com/office/word/2010/wordprocessingDrawing" xmlns:wp="http://schemas.openxmlformats.org/drawingml/2006/wordprocessingDrawing" xmlns:w10="urn:schemas-microsoft-com:office:word" xmlns:w="http://schemas.openxmlformats.org/wordprocessingml/2006/main" xmlns:w14="http://schemas.microsoft.com/office/word/2010/wordml" xmlns:w15="http://schemas.microsoft.com/office/word/2012/wordml" xmlns:w16cex="http://schemas.microsoft.com/office/word/2018/wordml/cex" xmlns:w16cid="http://schemas.microsoft.com/office/word/2016/wordml/cid" xmlns:w16="http://schemas.microsoft.com/office/word/2018/wordml" xmlns:w16sdtdh="http://schemas.microsoft.com/office/word/2020/wordml/sdtdatahash" xmlns:w16se="http://schemas.microsoft.com/office/word/2015/wordml/symex" xmlns:wpg="http://schemas.microsoft.com/office/word/2010/wordprocessingGroup" xmlns:wpi="http://schemas.microsoft.com/office/word/2010/wordprocessingInk" xmlns:wne="http://schemas.microsoft.com/office/word/2006/wordml" xmlns:wps="http://schemas.microsoft.com/office/word/2010/wordprocessingShape" mc:Ignorable="w14 w15 w16se w16cid w16 w16cex w16sdtdh wp14">
   <w:body>
     <w:p>
-      <w:r>
+      <w:pPr>
+        <w:rPr>
+          <w:lang w:val="es-MX"/>
+        </w:rPr>
+      </w:pPr>
+      <w:r>
+        <w:rPr>
+          <w:lang w:val="es-MX"/>
+        </w:rPr>
         <w:t>US 1:</w:t>
       </w:r>
     </w:p>
     <w:p>
-      <w:proofErr w:type="spellStart"/>
-      <w:r>
-        <w:t>Obtener</w:t>
-      </w:r>
-      <w:proofErr w:type="spellEnd"/>
-      <w:r>
-        <w:t xml:space="preserve"> </w:t>
-      </w:r>
-      <w:proofErr w:type="spellStart"/>
-      <w:r>
-        <w:t>datos</w:t>
-      </w:r>
-      <w:proofErr w:type="spellEnd"/>
-      <w:r>
-        <w:t xml:space="preserve"> de 4 </w:t>
-      </w:r>
-      <w:proofErr w:type="spellStart"/>
-      <w:r>
-        <w:t>fuentes</w:t>
-      </w:r>
-      <w:proofErr w:type="spellEnd"/>
-      <w:r>
-        <w:t xml:space="preserve"> de información y que la </w:t>
-      </w:r>
-      <w:proofErr w:type="spellStart"/>
-      <w:r>
-        <w:t>descargue</w:t>
-      </w:r>
-      <w:proofErr w:type="spellEnd"/>
-      <w:r>
-        <w:t xml:space="preserve"> </w:t>
-      </w:r>
-      <w:proofErr w:type="spellStart"/>
-      <w:r>
-        <w:t>en</w:t>
-      </w:r>
-      <w:proofErr w:type="spellEnd"/>
-      <w:r>
-        <w:t xml:space="preserve"> un formato a definer (CSV)</w:t>
-      </w:r>
-    </w:p>
-    <w:p>
-      <w:pPr>
-        <w:pStyle w:val="ListParagraph"/>
+      <w:pPr>
+        <w:rPr>
+          <w:lang w:val="es-MX"/>
+        </w:rPr>
+      </w:pPr>
+      <w:r>
+        <w:rPr>
+          <w:lang w:val="es-MX"/>
+        </w:rPr>
+        <w:t>Obtener datos de 4 fuentes de información y que la descargue en un formato a definer (CSV)</w:t>
+      </w:r>
+    </w:p>
+    <w:p>
+      <w:pPr>
+        <w:pStyle w:val="Prrafodelista"/>
         <w:numPr>
           <w:ilvl w:val="0"/>
           <w:numId w:val="1"/>
         </w:numPr>
       </w:pPr>
-      <w:proofErr w:type="spellStart"/>
       <w:r>
         <w:t>Filtros</w:t>
       </w:r>
-      <w:proofErr w:type="spellEnd"/>
-    </w:p>
-    <w:p>
-      <w:pPr>
-        <w:pStyle w:val="ListParagraph"/>
+    </w:p>
+    <w:p>
+      <w:pPr>
+        <w:pStyle w:val="Prrafodelista"/>
         <w:numPr>
           <w:ilvl w:val="1"/>
           <w:numId w:val="1"/>
@@ -77,57 +54,31 @@
     </w:p>
     <w:p>
       <w:pPr>
-        <w:pStyle w:val="ListParagraph"/>
+        <w:pStyle w:val="Prrafodelista"/>
         <w:numPr>
           <w:ilvl w:val="1"/>
           <w:numId w:val="1"/>
         </w:numPr>
       </w:pPr>
       <w:r>
-        <w:t xml:space="preserve">Código </w:t>
-      </w:r>
-      <w:proofErr w:type="spellStart"/>
-      <w:r>
-        <w:t>armonizado</w:t>
-      </w:r>
-      <w:proofErr w:type="spellEnd"/>
-    </w:p>
-    <w:p>
-      <w:pPr>
-        <w:pStyle w:val="ListParagraph"/>
+        <w:t>Código armonizado</w:t>
+      </w:r>
+    </w:p>
+    <w:p>
+      <w:pPr>
+        <w:pStyle w:val="Prrafodelista"/>
         <w:numPr>
           <w:ilvl w:val="1"/>
           <w:numId w:val="1"/>
         </w:numPr>
       </w:pPr>
-      <w:proofErr w:type="spellStart"/>
-      <w:r>
-        <w:t>Accion</w:t>
-      </w:r>
-      <w:proofErr w:type="spellEnd"/>
-      <w:r>
-        <w:t xml:space="preserve"> (</w:t>
-      </w:r>
-      <w:proofErr w:type="spellStart"/>
-      <w:r>
-        <w:t>Importación</w:t>
-      </w:r>
-      <w:proofErr w:type="spellEnd"/>
-      <w:r>
-        <w:t>/</w:t>
-      </w:r>
-      <w:proofErr w:type="spellStart"/>
-      <w:r>
-        <w:t>exportación</w:t>
-      </w:r>
-      <w:proofErr w:type="spellEnd"/>
-      <w:r>
-        <w:t>)</w:t>
-      </w:r>
-    </w:p>
-    <w:p>
-      <w:pPr>
-        <w:pStyle w:val="ListParagraph"/>
+      <w:r>
+        <w:t>Accion (Importación/exportación)</w:t>
+      </w:r>
+    </w:p>
+    <w:p>
+      <w:pPr>
+        <w:pStyle w:val="Prrafodelista"/>
         <w:numPr>
           <w:ilvl w:val="1"/>
           <w:numId w:val="1"/>
@@ -139,7 +90,7 @@
     </w:p>
     <w:p>
       <w:pPr>
-        <w:pStyle w:val="ListParagraph"/>
+        <w:pStyle w:val="Prrafodelista"/>
         <w:numPr>
           <w:ilvl w:val="1"/>
           <w:numId w:val="1"/>
@@ -151,7 +102,7 @@
     </w:p>
     <w:p>
       <w:pPr>
-        <w:pStyle w:val="ListParagraph"/>
+        <w:pStyle w:val="Prrafodelista"/>
         <w:numPr>
           <w:ilvl w:val="1"/>
           <w:numId w:val="1"/>
@@ -163,73 +114,40 @@
     </w:p>
     <w:p>
       <w:pPr>
-        <w:pStyle w:val="ListParagraph"/>
-      </w:pPr>
-      <w:r>
-        <w:t xml:space="preserve">El </w:t>
-      </w:r>
-      <w:proofErr w:type="spellStart"/>
-      <w:r>
-        <w:t>resultado</w:t>
-      </w:r>
-      <w:proofErr w:type="spellEnd"/>
-      <w:r>
-        <w:t xml:space="preserve"> de </w:t>
-      </w:r>
-      <w:proofErr w:type="spellStart"/>
-      <w:r>
-        <w:t>este</w:t>
-      </w:r>
-      <w:proofErr w:type="spellEnd"/>
-      <w:r>
-        <w:t xml:space="preserve"> </w:t>
-      </w:r>
-      <w:proofErr w:type="spellStart"/>
-      <w:r>
-        <w:t>filtrado</w:t>
-      </w:r>
-      <w:proofErr w:type="spellEnd"/>
-      <w:r>
-        <w:t xml:space="preserve"> </w:t>
-      </w:r>
-      <w:proofErr w:type="spellStart"/>
-      <w:r>
-        <w:t>debe</w:t>
-      </w:r>
-      <w:proofErr w:type="spellEnd"/>
-      <w:r>
-        <w:t xml:space="preserve"> de </w:t>
-      </w:r>
-      <w:proofErr w:type="spellStart"/>
-      <w:r>
-        <w:t>generar</w:t>
-      </w:r>
-      <w:proofErr w:type="spellEnd"/>
-      <w:r>
-        <w:t xml:space="preserve"> </w:t>
-      </w:r>
-      <w:proofErr w:type="spellStart"/>
-      <w:r>
-        <w:t>el</w:t>
-      </w:r>
-      <w:proofErr w:type="spellEnd"/>
-      <w:r>
-        <w:t xml:space="preserve"> archivo CSV</w:t>
-      </w:r>
-    </w:p>
-    <w:p>
-      <w:pPr>
-        <w:pStyle w:val="ListParagraph"/>
-      </w:pPr>
-    </w:p>
-    <w:p>
-      <w:pPr>
-        <w:pStyle w:val="ListParagraph"/>
-      </w:pPr>
-    </w:p>
-    <w:p>
-      <w:pPr>
-        <w:pStyle w:val="ListParagraph"/>
+        <w:pStyle w:val="Prrafodelista"/>
+        <w:rPr>
+          <w:lang w:val="es-MX"/>
+        </w:rPr>
+      </w:pPr>
+      <w:r>
+        <w:rPr>
+          <w:lang w:val="es-MX"/>
+        </w:rPr>
+        <w:t>El resultado de este filtrado debe de generar el archivo CSV</w:t>
+      </w:r>
+    </w:p>
+    <w:p>
+      <w:pPr>
+        <w:pStyle w:val="Prrafodelista"/>
+        <w:rPr>
+          <w:lang w:val="es-MX"/>
+        </w:rPr>
+      </w:pPr>
+    </w:p>
+    <w:p>
+      <w:pPr>
+        <w:pStyle w:val="Prrafodelista"/>
+        <w:rPr>
+          <w:lang w:val="es-MX"/>
+        </w:rPr>
+      </w:pPr>
+    </w:p>
+    <w:p>
+      <w:pPr>
+        <w:pStyle w:val="Prrafodelista"/>
+        <w:rPr>
+          <w:lang w:val="es-MX"/>
+        </w:rPr>
       </w:pPr>
     </w:p>
     <w:p>
@@ -275,202 +193,641 @@
       </w:r>
     </w:p>
     <w:p>
-      <w:r>
+      <w:pPr>
+        <w:rPr>
+          <w:rStyle w:val="Hipervnculo"/>
+          <w:rFonts w:ascii="Roboto" w:hAnsi="Roboto"/>
+          <w:color w:val="1967D2"/>
+          <w:sz w:val="20"/>
+          <w:szCs w:val="20"/>
+          <w:shd w:val="clear" w:color="auto" w:fill="FFFFFF"/>
+          <w:lang w:val="es-MX"/>
+        </w:rPr>
+      </w:pPr>
+      <w:r>
+        <w:rPr>
+          <w:lang w:val="es-MX"/>
+        </w:rPr>
         <w:t xml:space="preserve">Variable </w:t>
       </w:r>
       <w:proofErr w:type="spellStart"/>
       <w:r>
+        <w:rPr>
+          <w:lang w:val="es-MX"/>
+        </w:rPr>
         <w:t>gi</w:t>
       </w:r>
       <w:proofErr w:type="spellEnd"/>
       <w:r>
+        <w:rPr>
+          <w:lang w:val="es-MX"/>
+        </w:rPr>
+        <w:t xml:space="preserve"> (actualizados globalmente)</w:t>
+      </w:r>
+      <w:r>
+        <w:rPr>
+          <w:lang w:val="es-MX"/>
+        </w:rPr>
         <w:t xml:space="preserve"> (</w:t>
       </w:r>
-      <w:proofErr w:type="spellStart"/>
-      <w:r>
-        <w:t>actualizados</w:t>
-      </w:r>
-      <w:proofErr w:type="spellEnd"/>
-      <w:r>
-        <w:t xml:space="preserve"> </w:t>
-      </w:r>
-      <w:proofErr w:type="spellStart"/>
-      <w:r>
-        <w:t>globalmente</w:t>
-      </w:r>
-      <w:proofErr w:type="spellEnd"/>
-      <w:r>
-        <w:t xml:space="preserve">): </w:t>
+      <w:r>
+        <w:rPr>
+          <w:b/>
+          <w:bCs/>
+          <w:lang w:val="es-MX"/>
+        </w:rPr>
+        <w:t>OK</w:t>
+      </w:r>
+      <w:r>
+        <w:rPr>
+          <w:lang w:val="es-MX"/>
+        </w:rPr>
+        <w:t xml:space="preserve">) </w:t>
+      </w:r>
+      <w:r>
+        <w:rPr>
+          <w:lang w:val="es-MX"/>
+        </w:rPr>
+        <w:sym w:font="Wingdings" w:char="F0E0"/>
+      </w:r>
+      <w:r>
+        <w:rPr>
+          <w:lang w:val="es-MX"/>
+        </w:rPr>
+        <w:t xml:space="preserve"> Ya está normalizado</w:t>
+      </w:r>
+      <w:r>
+        <w:rPr>
+          <w:lang w:val="es-MX"/>
+        </w:rPr>
+        <w:t xml:space="preserve">: </w:t>
       </w:r>
       <w:hyperlink r:id="rId6" w:anchor=":~:text=The%20Worldwide%20Governance%20Indicators%20(WGI,Government%20Effectiveness" w:tgtFrame="_blank" w:history="1">
         <w:r>
           <w:rPr>
-            <w:rStyle w:val="Hyperlink"/>
+            <w:rStyle w:val="Hipervnculo"/>
             <w:rFonts w:ascii="Roboto" w:hAnsi="Roboto"/>
             <w:color w:val="1967D2"/>
             <w:sz w:val="20"/>
             <w:szCs w:val="20"/>
             <w:shd w:val="clear" w:color="auto" w:fill="FFFFFF"/>
+            <w:lang w:val="es-MX"/>
           </w:rPr>
-          <w:t>https://info.worldbank.org/governance/wgi/#:~:text=The%20Worldwide%20Governance%20Indicators%20(WGI,Government%20Effectiveness</w:t>
+          <w:t>https://info.worldbank.org/gov</w:t>
         </w:r>
-      </w:hyperlink>
-    </w:p>
-    <w:p>
-      <w:proofErr w:type="spellStart"/>
-      <w:r>
-        <w:t>Gi_new</w:t>
-      </w:r>
-      <w:proofErr w:type="spellEnd"/>
-      <w:r>
-        <w:t xml:space="preserve"> = </w:t>
-      </w:r>
-      <w:proofErr w:type="gramStart"/>
-      <w:r>
-        <w:t>Sqrt(</w:t>
-      </w:r>
-      <w:proofErr w:type="spellStart"/>
-      <w:proofErr w:type="gramEnd"/>
-      <w:r>
-        <w:t>gi</w:t>
-      </w:r>
-      <w:proofErr w:type="spellEnd"/>
-      <w:r>
-        <w:t xml:space="preserve"> * )</w:t>
-      </w:r>
-    </w:p>
-    <w:p>
-      <w:proofErr w:type="spellStart"/>
-      <w:r>
-        <w:t>w_i</w:t>
-      </w:r>
-      <w:proofErr w:type="spellEnd"/>
-      <w:r>
-        <w:t xml:space="preserve">: </w:t>
-      </w:r>
-      <w:proofErr w:type="spellStart"/>
-      <w:r>
-        <w:t>Indice</w:t>
-      </w:r>
-      <w:proofErr w:type="spellEnd"/>
-      <w:r>
-        <w:t xml:space="preserve"> de </w:t>
-      </w:r>
-      <w:proofErr w:type="spellStart"/>
-      <w:r>
-        <w:t>riesgo</w:t>
-      </w:r>
-      <w:proofErr w:type="spellEnd"/>
-      <w:r>
-        <w:t xml:space="preserve"> global </w:t>
-      </w:r>
-      <w:proofErr w:type="spellStart"/>
-      <w:r>
-        <w:t>climático</w:t>
-      </w:r>
-      <w:proofErr w:type="spellEnd"/>
-      <w:r>
-        <w:t xml:space="preserve"> </w:t>
-      </w:r>
-      <w:r>
-        <w:sym w:font="Wingdings" w:char="F0E0"/>
-      </w:r>
-      <w:r>
-        <w:t xml:space="preserve"> Eventos naturales – No </w:t>
-      </w:r>
-      <w:proofErr w:type="spellStart"/>
-      <w:r>
-        <w:t>normalizado</w:t>
-      </w:r>
-      <w:proofErr w:type="spellEnd"/>
-      <w:r>
-        <w:t>:</w:t>
-      </w:r>
-    </w:p>
-    <w:p>
-      <w:hyperlink r:id="rId7" w:tgtFrame="_blank" w:history="1">
         <w:r>
           <w:rPr>
-            <w:rStyle w:val="Hyperlink"/>
+            <w:rStyle w:val="Hipervnculo"/>
             <w:rFonts w:ascii="Roboto" w:hAnsi="Roboto"/>
             <w:color w:val="1967D2"/>
             <w:sz w:val="20"/>
             <w:szCs w:val="20"/>
             <w:shd w:val="clear" w:color="auto" w:fill="FFFFFF"/>
+            <w:lang w:val="es-MX"/>
           </w:rPr>
-          <w:t>https://www.germanwatch.org/en/cri</w:t>
+          <w:t>e</w:t>
         </w:r>
-      </w:hyperlink>
-    </w:p>
-    <w:p>
-      <w:proofErr w:type="spellStart"/>
-      <w:r>
-        <w:t>INdice</w:t>
-      </w:r>
-      <w:proofErr w:type="spellEnd"/>
-      <w:r>
-        <w:t xml:space="preserve"> HHI: </w:t>
-      </w:r>
-      <w:proofErr w:type="spellStart"/>
-      <w:r>
-        <w:t>Puede</w:t>
-      </w:r>
-      <w:proofErr w:type="spellEnd"/>
-      <w:r>
-        <w:t xml:space="preserve"> ser </w:t>
-      </w:r>
-      <w:proofErr w:type="spellStart"/>
-      <w:r>
-        <w:t>por</w:t>
-      </w:r>
-      <w:proofErr w:type="spellEnd"/>
-      <w:r>
-        <w:t xml:space="preserve"> region o </w:t>
-      </w:r>
-      <w:proofErr w:type="spellStart"/>
-      <w:r>
-        <w:t>por</w:t>
-      </w:r>
-      <w:proofErr w:type="spellEnd"/>
-      <w:r>
-        <w:t xml:space="preserve"> </w:t>
-      </w:r>
-      <w:proofErr w:type="spellStart"/>
-      <w:r>
-        <w:t>país</w:t>
-      </w:r>
-      <w:proofErr w:type="spellEnd"/>
-    </w:p>
-    <w:p>
-      <w:hyperlink r:id="rId8" w:tgtFrame="_blank" w:history="1">
         <w:r>
           <w:rPr>
-            <w:rStyle w:val="Hyperlink"/>
+            <w:rStyle w:val="Hipervnculo"/>
             <w:rFonts w:ascii="Roboto" w:hAnsi="Roboto"/>
             <w:color w:val="1967D2"/>
             <w:sz w:val="20"/>
             <w:szCs w:val="20"/>
             <w:shd w:val="clear" w:color="auto" w:fill="FFFFFF"/>
+            <w:lang w:val="es-MX"/>
+          </w:rPr>
+          <w:t>rna</w:t>
+        </w:r>
+        <w:r>
+          <w:rPr>
+            <w:rStyle w:val="Hipervnculo"/>
+            <w:rFonts w:ascii="Roboto" w:hAnsi="Roboto"/>
+            <w:color w:val="1967D2"/>
+            <w:sz w:val="20"/>
+            <w:szCs w:val="20"/>
+            <w:shd w:val="clear" w:color="auto" w:fill="FFFFFF"/>
+            <w:lang w:val="es-MX"/>
+          </w:rPr>
+          <w:t>n</w:t>
+        </w:r>
+        <w:r>
+          <w:rPr>
+            <w:rStyle w:val="Hipervnculo"/>
+            <w:rFonts w:ascii="Roboto" w:hAnsi="Roboto"/>
+            <w:color w:val="1967D2"/>
+            <w:sz w:val="20"/>
+            <w:szCs w:val="20"/>
+            <w:shd w:val="clear" w:color="auto" w:fill="FFFFFF"/>
+            <w:lang w:val="es-MX"/>
+          </w:rPr>
+          <w:t>ce/wgi/#:~:text=The%20Worldwide%20Governance%20Indicators%20(WGI,Government%20Effectiveness</w:t>
+        </w:r>
+      </w:hyperlink>
+    </w:p>
+    <w:p>
+      <w:pPr>
+        <w:rPr>
+          <w:b/>
+          <w:bCs/>
+          <w:lang w:val="es-MX"/>
+        </w:rPr>
+      </w:pPr>
+      <w:r>
+        <w:rPr>
+          <w:b/>
+          <w:bCs/>
+          <w:lang w:val="es-MX"/>
+        </w:rPr>
+        <w:t>Se obtiene a partir del Excel “</w:t>
+      </w:r>
+      <w:proofErr w:type="spellStart"/>
+      <w:r>
+        <w:rPr>
+          <w:b/>
+          <w:bCs/>
+          <w:lang w:val="es-MX"/>
+        </w:rPr>
+        <w:t>wgidataset</w:t>
+      </w:r>
+      <w:proofErr w:type="spellEnd"/>
+      <w:r>
+        <w:rPr>
+          <w:b/>
+          <w:bCs/>
+          <w:lang w:val="es-MX"/>
+        </w:rPr>
+        <w:t>” hoja “</w:t>
+      </w:r>
+      <w:proofErr w:type="spellStart"/>
+      <w:r>
+        <w:rPr>
+          <w:b/>
+          <w:bCs/>
+          <w:lang w:val="es-MX"/>
+        </w:rPr>
+        <w:t>Political</w:t>
+      </w:r>
+      <w:proofErr w:type="spellEnd"/>
+      <w:r>
+        <w:rPr>
+          <w:b/>
+          <w:bCs/>
+          <w:lang w:val="es-MX"/>
+        </w:rPr>
+        <w:t xml:space="preserve"> </w:t>
+      </w:r>
+      <w:proofErr w:type="spellStart"/>
+      <w:r>
+        <w:rPr>
+          <w:b/>
+          <w:bCs/>
+          <w:lang w:val="es-MX"/>
+        </w:rPr>
+        <w:t>StabilityNoViolence</w:t>
+      </w:r>
+      <w:proofErr w:type="spellEnd"/>
+      <w:r>
+        <w:rPr>
+          <w:b/>
+          <w:bCs/>
+          <w:lang w:val="es-MX"/>
+        </w:rPr>
+        <w:t xml:space="preserve">” </w:t>
+      </w:r>
+      <w:r>
+        <w:rPr>
+          <w:b/>
+          <w:bCs/>
+          <w:lang w:val="es-MX"/>
+        </w:rPr>
+        <w:t>a nivel de país, año y “</w:t>
+      </w:r>
+      <w:proofErr w:type="spellStart"/>
+      <w:r>
+        <w:rPr>
+          <w:b/>
+          <w:bCs/>
+          <w:lang w:val="es-MX"/>
+        </w:rPr>
+        <w:t>estimate</w:t>
+      </w:r>
+      <w:proofErr w:type="spellEnd"/>
+      <w:r>
+        <w:rPr>
+          <w:b/>
+          <w:bCs/>
+          <w:lang w:val="es-MX"/>
+        </w:rPr>
+        <w:t>”.</w:t>
+      </w:r>
+    </w:p>
+    <w:p>
+      <w:proofErr w:type="spellStart"/>
+      <w:r>
+        <w:t>Gi_new</w:t>
+      </w:r>
+      <w:proofErr w:type="spellEnd"/>
+      <w:r>
+        <w:t xml:space="preserve"> = </w:t>
+      </w:r>
+      <w:proofErr w:type="gramStart"/>
+      <w:r>
+        <w:t>Sqrt(</w:t>
+      </w:r>
+      <w:proofErr w:type="spellStart"/>
+      <w:proofErr w:type="gramEnd"/>
+      <w:r>
+        <w:t>gi</w:t>
+      </w:r>
+      <w:proofErr w:type="spellEnd"/>
+      <w:r>
+        <w:t xml:space="preserve"> * </w:t>
+      </w:r>
+      <w:r>
+        <w:t>w_i</w:t>
+      </w:r>
+      <w:r>
+        <w:t>)</w:t>
+      </w:r>
+    </w:p>
+    <w:p>
+      <w:pPr>
+        <w:rPr>
+          <w:lang w:val="es-MX"/>
+        </w:rPr>
+      </w:pPr>
+      <w:proofErr w:type="spellStart"/>
+      <w:r>
+        <w:rPr>
+          <w:lang w:val="es-MX"/>
+        </w:rPr>
+        <w:t>w_i</w:t>
+      </w:r>
+      <w:proofErr w:type="spellEnd"/>
+      <w:r>
+        <w:rPr>
+          <w:lang w:val="es-MX"/>
+        </w:rPr>
+        <w:t xml:space="preserve">: </w:t>
+      </w:r>
+      <w:proofErr w:type="spellStart"/>
+      <w:r>
+        <w:rPr>
+          <w:lang w:val="es-MX"/>
+        </w:rPr>
+        <w:t>Indice</w:t>
+      </w:r>
+      <w:proofErr w:type="spellEnd"/>
+      <w:r>
+        <w:rPr>
+          <w:lang w:val="es-MX"/>
+        </w:rPr>
+        <w:t xml:space="preserve"> de riesgo global climático</w:t>
+      </w:r>
+      <w:r>
+        <w:rPr>
+          <w:lang w:val="es-MX"/>
+        </w:rPr>
+        <w:t xml:space="preserve"> (CRI)</w:t>
+      </w:r>
+      <w:r>
+        <w:rPr>
+          <w:lang w:val="es-MX"/>
+        </w:rPr>
+        <w:t xml:space="preserve"> </w:t>
+      </w:r>
+      <w:r>
+        <w:rPr>
+          <w:lang w:val="es-MX"/>
+        </w:rPr>
+        <w:t>(</w:t>
+      </w:r>
+      <w:r>
+        <w:rPr>
+          <w:b/>
+          <w:bCs/>
+          <w:lang w:val="es-MX"/>
+        </w:rPr>
+        <w:t>OK</w:t>
+      </w:r>
+      <w:r>
+        <w:rPr>
+          <w:lang w:val="es-MX"/>
+        </w:rPr>
+        <w:t xml:space="preserve">) </w:t>
+      </w:r>
+      <w:r>
+        <w:sym w:font="Wingdings" w:char="F0E0"/>
+      </w:r>
+      <w:r>
+        <w:rPr>
+          <w:lang w:val="es-MX"/>
+        </w:rPr>
+        <w:t xml:space="preserve"> Eventos naturales – No normalizado</w:t>
+      </w:r>
+      <w:r>
+        <w:rPr>
+          <w:lang w:val="es-MX"/>
+        </w:rPr>
+        <w:t xml:space="preserve"> </w:t>
+      </w:r>
+      <w:r>
+        <w:rPr>
+          <w:lang w:val="es-MX"/>
+        </w:rPr>
+        <w:sym w:font="Wingdings" w:char="F0E0"/>
+      </w:r>
+      <w:r>
+        <w:rPr>
+          <w:lang w:val="es-MX"/>
+        </w:rPr>
+        <w:t xml:space="preserve"> Hay que definir </w:t>
+      </w:r>
+      <w:proofErr w:type="spellStart"/>
+      <w:r>
+        <w:rPr>
+          <w:lang w:val="es-MX"/>
+        </w:rPr>
+        <w:t>como</w:t>
+      </w:r>
+      <w:proofErr w:type="spellEnd"/>
+      <w:r>
+        <w:rPr>
+          <w:lang w:val="es-MX"/>
+        </w:rPr>
+        <w:t xml:space="preserve"> utilizar los datos de tal forma que penalice más a los que tienen un CRI bajo que a los </w:t>
+      </w:r>
+      <w:r>
+        <w:rPr>
+          <w:lang w:val="es-MX"/>
+        </w:rPr>
+        <w:t>altos</w:t>
+      </w:r>
+      <w:r>
+        <w:rPr>
+          <w:lang w:val="es-MX"/>
+        </w:rPr>
+        <w:t>:</w:t>
+      </w:r>
+    </w:p>
+    <w:p>
+      <w:pPr>
+        <w:rPr>
+          <w:lang w:val="es-MX"/>
+        </w:rPr>
+      </w:pPr>
+      <w:r>
+        <w:rPr>
+          <w:lang w:val="es-MX"/>
+        </w:rPr>
+        <w:t xml:space="preserve">Más </w:t>
+      </w:r>
+      <w:r>
+        <w:rPr>
+          <w:lang w:val="es-MX"/>
+        </w:rPr>
+        <w:t xml:space="preserve">bajo </w:t>
+      </w:r>
+      <w:r>
+        <w:rPr>
+          <w:lang w:val="es-MX"/>
+        </w:rPr>
+        <w:sym w:font="Wingdings" w:char="F0E0"/>
+      </w:r>
+      <w:r>
+        <w:rPr>
+          <w:lang w:val="es-MX"/>
+        </w:rPr>
+        <w:t xml:space="preserve"> </w:t>
+      </w:r>
+      <w:r>
+        <w:rPr>
+          <w:lang w:val="es-MX"/>
+        </w:rPr>
+        <w:t>peo</w:t>
+      </w:r>
+      <w:r>
+        <w:rPr>
+          <w:lang w:val="es-MX"/>
+        </w:rPr>
+        <w:t xml:space="preserve">r </w:t>
+      </w:r>
+      <w:r>
+        <w:rPr>
+          <w:lang w:val="es-MX"/>
+        </w:rPr>
+        <w:sym w:font="Wingdings" w:char="F0E0"/>
+      </w:r>
+      <w:r>
+        <w:rPr>
+          <w:lang w:val="es-MX"/>
+        </w:rPr>
+        <w:t xml:space="preserve"> tiende a 1</w:t>
+      </w:r>
+    </w:p>
+    <w:p>
+      <w:pPr>
+        <w:rPr>
+          <w:rStyle w:val="Hipervnculo"/>
+          <w:rFonts w:ascii="Roboto" w:hAnsi="Roboto"/>
+          <w:color w:val="1967D2"/>
+          <w:sz w:val="20"/>
+          <w:szCs w:val="20"/>
+          <w:shd w:val="clear" w:color="auto" w:fill="FFFFFF"/>
+          <w:lang w:val="es-MX"/>
+        </w:rPr>
+      </w:pPr>
+      <w:hyperlink r:id="rId7" w:tgtFrame="_blank" w:history="1">
+        <w:r>
+          <w:rPr>
+            <w:rStyle w:val="Hipervnculo"/>
+            <w:rFonts w:ascii="Roboto" w:hAnsi="Roboto"/>
+            <w:color w:val="1967D2"/>
+            <w:sz w:val="20"/>
+            <w:szCs w:val="20"/>
+            <w:shd w:val="clear" w:color="auto" w:fill="FFFFFF"/>
+            <w:lang w:val="es-MX"/>
+          </w:rPr>
+          <w:t>https://www.germanwatch.org/en/cri</w:t>
+        </w:r>
+      </w:hyperlink>
+    </w:p>
+    <w:p>
+      <w:pPr>
+        <w:rPr>
+          <w:lang w:val="es-MX"/>
+        </w:rPr>
+      </w:pPr>
+      <w:hyperlink r:id="rId8" w:history="1">
+        <w:r>
+          <w:rPr>
+            <w:rStyle w:val="Hipervnculo"/>
+            <w:lang w:val="es-MX"/>
+          </w:rPr>
+          <w:t>https://www.germanwatch.org/sit</w:t>
+        </w:r>
+        <w:r>
+          <w:rPr>
+            <w:rStyle w:val="Hipervnculo"/>
+            <w:lang w:val="es-MX"/>
+          </w:rPr>
+          <w:t>e</w:t>
+        </w:r>
+        <w:r>
+          <w:rPr>
+            <w:rStyle w:val="Hipervnculo"/>
+            <w:lang w:val="es-MX"/>
+          </w:rPr>
+          <w:t>s/default/files/Global%20Climate%20Risk%20Index%202021_2.pdf</w:t>
+        </w:r>
+      </w:hyperlink>
+      <w:r>
+        <w:rPr>
+          <w:lang w:val="es-MX"/>
+        </w:rPr>
+        <w:t xml:space="preserve"> pá</w:t>
+      </w:r>
+      <w:r>
+        <w:rPr>
+          <w:lang w:val="es-MX"/>
+        </w:rPr>
+        <w:t>gina 38</w:t>
+      </w:r>
+    </w:p>
+    <w:p>
+      <w:pPr>
+        <w:rPr>
+          <w:lang w:val="es-MX"/>
+        </w:rPr>
+      </w:pPr>
+    </w:p>
+    <w:p>
+      <w:pPr>
+        <w:rPr>
+          <w:lang w:val="es-MX"/>
+        </w:rPr>
+      </w:pPr>
+      <w:proofErr w:type="spellStart"/>
+      <w:r>
+        <w:rPr>
+          <w:lang w:val="es-MX"/>
+        </w:rPr>
+        <w:t>INdice</w:t>
+      </w:r>
+      <w:proofErr w:type="spellEnd"/>
+      <w:r>
+        <w:rPr>
+          <w:lang w:val="es-MX"/>
+        </w:rPr>
+        <w:t xml:space="preserve"> HHI: Puede ser por region o por país</w:t>
+      </w:r>
+      <w:r>
+        <w:rPr>
+          <w:lang w:val="es-MX"/>
+        </w:rPr>
+        <w:t xml:space="preserve"> (</w:t>
+      </w:r>
+      <w:r>
+        <w:rPr>
+          <w:b/>
+          <w:bCs/>
+          <w:lang w:val="es-MX"/>
+        </w:rPr>
+        <w:t>OK</w:t>
+      </w:r>
+      <w:r>
+        <w:rPr>
+          <w:lang w:val="es-MX"/>
+        </w:rPr>
+        <w:t>)</w:t>
+      </w:r>
+    </w:p>
+    <w:p>
+      <w:pPr>
+        <w:rPr>
+          <w:rStyle w:val="Hipervnculo"/>
+          <w:rFonts w:ascii="Roboto" w:hAnsi="Roboto"/>
+          <w:color w:val="1967D2"/>
+          <w:sz w:val="20"/>
+          <w:szCs w:val="20"/>
+          <w:shd w:val="clear" w:color="auto" w:fill="FFFFFF"/>
+          <w:lang w:val="es-MX"/>
+        </w:rPr>
+      </w:pPr>
+      <w:hyperlink r:id="rId9" w:tgtFrame="_blank" w:history="1">
+        <w:r>
+          <w:rPr>
+            <w:rStyle w:val="Hipervnculo"/>
+            <w:rFonts w:ascii="Roboto" w:hAnsi="Roboto"/>
+            <w:color w:val="1967D2"/>
+            <w:sz w:val="20"/>
+            <w:szCs w:val="20"/>
+            <w:shd w:val="clear" w:color="auto" w:fill="FFFFFF"/>
+            <w:lang w:val="es-MX"/>
           </w:rPr>
           <w:t>https://wits.worldbank.org/CountryProfile/en/country/by-country/startyear/ltst/endyear/ltst/indicator/HH-MKT-CNCNTRTN-NDX</w:t>
         </w:r>
       </w:hyperlink>
     </w:p>
     <w:p>
+      <w:pPr>
+        <w:rPr>
+          <w:lang w:val="es-MX"/>
+        </w:rPr>
+      </w:pPr>
+    </w:p>
+    <w:p>
+      <w:pPr>
+        <w:rPr>
+          <w:lang w:val="es-MX"/>
+        </w:rPr>
+      </w:pPr>
       <w:proofErr w:type="spellStart"/>
       <w:r>
+        <w:rPr>
+          <w:lang w:val="es-MX"/>
+        </w:rPr>
         <w:t>f_Aic</w:t>
       </w:r>
       <w:proofErr w:type="spellEnd"/>
       <w:r>
-        <w:t xml:space="preserve"> and F_AC: </w:t>
-      </w:r>
-    </w:p>
-    <w:p>
-      <w:hyperlink r:id="rId9" w:tgtFrame="_blank" w:history="1">
+        <w:rPr>
+          <w:lang w:val="es-MX"/>
+        </w:rPr>
+        <w:t xml:space="preserve"> (de país I a país C del recurso A)</w:t>
+      </w:r>
+      <w:r>
+        <w:rPr>
+          <w:lang w:val="es-MX"/>
+        </w:rPr>
+        <w:t xml:space="preserve"> and F_AC:</w:t>
+      </w:r>
+      <w:r>
+        <w:rPr>
+          <w:lang w:val="es-MX"/>
+        </w:rPr>
+        <w:t xml:space="preserve"> (~OK)</w:t>
+      </w:r>
+    </w:p>
+    <w:p>
+      <w:pPr>
+        <w:tabs>
+          <w:tab w:val="left" w:pos="6348"/>
+        </w:tabs>
+        <w:rPr>
+          <w:rStyle w:val="Hipervnculo"/>
+          <w:rFonts w:ascii="Roboto" w:hAnsi="Roboto"/>
+          <w:color w:val="1967D2"/>
+          <w:sz w:val="20"/>
+          <w:szCs w:val="20"/>
+          <w:shd w:val="clear" w:color="auto" w:fill="FFFFFF"/>
+        </w:rPr>
+      </w:pPr>
+      <w:hyperlink r:id="rId10" w:tgtFrame="_blank" w:history="1">
         <w:r>
           <w:rPr>
-            <w:rStyle w:val="Hyperlink"/>
+            <w:rStyle w:val="Hipervnculo"/>
             <w:rFonts w:ascii="Roboto" w:hAnsi="Roboto"/>
             <w:color w:val="1967D2"/>
             <w:sz w:val="20"/>
@@ -480,77 +837,1236 @@
           <w:t>https://comtradedeveloper.un.org/signin?returnUrl=%2F</w:t>
         </w:r>
       </w:hyperlink>
-    </w:p>
-    <w:p>
-      <w:r>
-        <w:lastRenderedPageBreak/>
-        <w:t xml:space="preserve">P_AC – </w:t>
+      <w:r>
+        <w:rPr>
+          <w:rStyle w:val="Hipervnculo"/>
+          <w:rFonts w:ascii="Roboto" w:hAnsi="Roboto"/>
+          <w:color w:val="1967D2"/>
+          <w:sz w:val="20"/>
+          <w:szCs w:val="20"/>
+          <w:shd w:val="clear" w:color="auto" w:fill="FFFFFF"/>
+        </w:rPr>
+        <w:tab/>
+      </w:r>
+    </w:p>
+    <w:p>
+      <w:r>
+        <w:t>F_AC</w:t>
+      </w:r>
+    </w:p>
+    <w:p>
+      <w:pPr>
+        <w:rPr>
+          <w:lang w:val="es-MX"/>
+        </w:rPr>
+      </w:pPr>
+      <w:r>
+        <w:rPr>
+          <w:lang w:val="es-MX"/>
+        </w:rPr>
+        <w:t>Q</w:t>
+      </w:r>
+      <w:r>
+        <w:rPr>
+          <w:lang w:val="es-MX"/>
+        </w:rPr>
+        <w:t xml:space="preserve">uiero obtener el </w:t>
       </w:r>
       <w:proofErr w:type="spellStart"/>
       <w:r>
-        <w:t>Producción</w:t>
+        <w:rPr>
+          <w:lang w:val="es-MX"/>
+        </w:rPr>
+        <w:t>trade</w:t>
       </w:r>
       <w:proofErr w:type="spellEnd"/>
       <w:r>
+        <w:rPr>
+          <w:lang w:val="es-MX"/>
+        </w:rPr>
         <w:t xml:space="preserve"> </w:t>
       </w:r>
       <w:proofErr w:type="spellStart"/>
       <w:r>
-        <w:t>doméstica</w:t>
+        <w:rPr>
+          <w:lang w:val="es-MX"/>
+        </w:rPr>
+        <w:t>value</w:t>
       </w:r>
       <w:proofErr w:type="spellEnd"/>
       <w:r>
+        <w:rPr>
+          <w:lang w:val="es-MX"/>
+        </w:rPr>
+        <w:t xml:space="preserve"> de importaciones (</w:t>
+      </w:r>
+      <w:proofErr w:type="spellStart"/>
+      <w:r>
+        <w:rPr>
+          <w:lang w:val="es-MX"/>
+        </w:rPr>
+        <w:t>rg</w:t>
+      </w:r>
+      <w:proofErr w:type="spellEnd"/>
+      <w:r>
+        <w:rPr>
+          <w:lang w:val="es-MX"/>
+        </w:rPr>
+        <w:t>=1) que tiene México (r=484) con todo el mundo (p=</w:t>
+      </w:r>
+      <w:proofErr w:type="spellStart"/>
+      <w:r>
+        <w:rPr>
+          <w:lang w:val="es-MX"/>
+        </w:rPr>
+        <w:t>all</w:t>
+      </w:r>
+      <w:proofErr w:type="spellEnd"/>
+      <w:r>
+        <w:rPr>
+          <w:lang w:val="es-MX"/>
+        </w:rPr>
+        <w:t>) para el producto cobre (</w:t>
+      </w:r>
+      <w:proofErr w:type="spellStart"/>
+      <w:r>
+        <w:rPr>
+          <w:lang w:val="es-MX"/>
+        </w:rPr>
+        <w:t>cc</w:t>
+      </w:r>
+      <w:proofErr w:type="spellEnd"/>
+      <w:r>
+        <w:rPr>
+          <w:lang w:val="es-MX"/>
+        </w:rPr>
+        <w:t>=854411-</w:t>
+      </w:r>
+      <w:r>
+        <w:rPr>
+          <w:lang w:val="es-MX"/>
+        </w:rPr>
+        <w:sym w:font="Wingdings" w:char="F0E0"/>
+      </w:r>
+      <w:r>
+        <w:rPr>
+          <w:lang w:val="es-MX"/>
+        </w:rPr>
         <w:t xml:space="preserve"> </w:t>
       </w:r>
       <w:proofErr w:type="spellStart"/>
-      <w:r>
-        <w:t>en</w:t>
+      <w:proofErr w:type="gramStart"/>
+      <w:r>
+        <w:rPr>
+          <w:lang w:val="es-MX"/>
+        </w:rPr>
+        <w:t>commodities</w:t>
       </w:r>
       <w:proofErr w:type="spellEnd"/>
       <w:r>
-        <w:t xml:space="preserve"> USA</w:t>
-      </w:r>
-    </w:p>
-    <w:p>
-      <w:hyperlink r:id="rId10" w:tgtFrame="_blank" w:history="1">
+        <w:rPr>
+          <w:lang w:val="es-MX"/>
+        </w:rPr>
+        <w:t>::</w:t>
+      </w:r>
+      <w:proofErr w:type="spellStart"/>
+      <w:proofErr w:type="gramEnd"/>
+      <w:r>
+        <w:rPr>
+          <w:lang w:val="es-MX"/>
+        </w:rPr>
+        <w:t>type</w:t>
+      </w:r>
+      <w:proofErr w:type="spellEnd"/>
+      <w:r>
+        <w:rPr>
+          <w:lang w:val="es-MX"/>
+        </w:rPr>
+        <w:t>=C) anualmente (</w:t>
+      </w:r>
+      <w:proofErr w:type="spellStart"/>
+      <w:r>
+        <w:rPr>
+          <w:lang w:val="es-MX"/>
+        </w:rPr>
+        <w:t>freq</w:t>
+      </w:r>
+      <w:proofErr w:type="spellEnd"/>
+      <w:r>
+        <w:rPr>
+          <w:lang w:val="es-MX"/>
+        </w:rPr>
+        <w:t xml:space="preserve">=A) para el año </w:t>
+      </w:r>
+      <w:r>
+        <w:rPr>
+          <w:b/>
+          <w:bCs/>
+          <w:lang w:val="es-MX"/>
+        </w:rPr>
+        <w:t>2000</w:t>
+      </w:r>
+      <w:r>
+        <w:rPr>
+          <w:lang w:val="es-MX"/>
+        </w:rPr>
+        <w:t>-2020 (</w:t>
+      </w:r>
+      <w:proofErr w:type="spellStart"/>
+      <w:r>
+        <w:rPr>
+          <w:lang w:val="es-MX"/>
+        </w:rPr>
+        <w:t>ps</w:t>
+      </w:r>
+      <w:proofErr w:type="spellEnd"/>
+      <w:r>
+        <w:rPr>
+          <w:lang w:val="es-MX"/>
+        </w:rPr>
+        <w:t>=2000) para el código armonizado (</w:t>
+      </w:r>
+      <w:proofErr w:type="spellStart"/>
+      <w:r>
+        <w:rPr>
+          <w:lang w:val="es-MX"/>
+        </w:rPr>
+        <w:t>px</w:t>
+      </w:r>
+      <w:proofErr w:type="spellEnd"/>
+      <w:r>
+        <w:rPr>
+          <w:lang w:val="es-MX"/>
+        </w:rPr>
+        <w:t>=h4)</w:t>
+      </w:r>
+    </w:p>
+    <w:p>
+      <w:pPr>
+        <w:pStyle w:val="Prrafodelista"/>
+        <w:numPr>
+          <w:ilvl w:val="0"/>
+          <w:numId w:val="1"/>
+        </w:numPr>
+        <w:rPr>
+          <w:lang w:val="es-MX"/>
+        </w:rPr>
+      </w:pPr>
+      <w:r>
+        <w:rPr>
+          <w:lang w:val="es-MX"/>
+        </w:rPr>
+        <w:t>Todos los países son importantes (</w:t>
+      </w:r>
+      <w:proofErr w:type="spellStart"/>
+      <w:r>
+        <w:rPr>
+          <w:lang w:val="es-MX"/>
+        </w:rPr>
+        <w:t>partner</w:t>
+      </w:r>
+      <w:proofErr w:type="spellEnd"/>
+      <w:r>
+        <w:rPr>
+          <w:lang w:val="es-MX"/>
+        </w:rPr>
+        <w:t xml:space="preserve"> y </w:t>
+      </w:r>
+      <w:proofErr w:type="spellStart"/>
+      <w:r>
+        <w:rPr>
+          <w:lang w:val="es-MX"/>
+        </w:rPr>
+        <w:t>reporter</w:t>
+      </w:r>
+      <w:proofErr w:type="spellEnd"/>
+      <w:r>
+        <w:rPr>
+          <w:lang w:val="es-MX"/>
+        </w:rPr>
+        <w:t>)</w:t>
+      </w:r>
+    </w:p>
+    <w:p>
+      <w:pPr>
+        <w:pStyle w:val="Prrafodelista"/>
+        <w:numPr>
+          <w:ilvl w:val="0"/>
+          <w:numId w:val="1"/>
+        </w:numPr>
+        <w:rPr>
+          <w:lang w:val="es-MX"/>
+        </w:rPr>
+      </w:pPr>
+      <w:r>
+        <w:rPr>
+          <w:lang w:val="es-MX"/>
+        </w:rPr>
+        <w:t>Solo importaciones</w:t>
+      </w:r>
+    </w:p>
+    <w:p>
+      <w:pPr>
+        <w:pStyle w:val="Prrafodelista"/>
+        <w:numPr>
+          <w:ilvl w:val="0"/>
+          <w:numId w:val="1"/>
+        </w:numPr>
+        <w:rPr>
+          <w:lang w:val="es-MX"/>
+        </w:rPr>
+      </w:pPr>
+      <w:r>
+        <w:rPr>
+          <w:lang w:val="es-MX"/>
+        </w:rPr>
+        <w:t>Ver en la página siguiente los productos a consultar</w:t>
+      </w:r>
+      <w:r>
+        <w:rPr>
+          <w:lang w:val="es-MX"/>
+        </w:rPr>
+        <w:t xml:space="preserve"> (</w:t>
+      </w:r>
+      <w:proofErr w:type="spellStart"/>
+      <w:r>
+        <w:rPr>
+          <w:lang w:val="es-MX"/>
+        </w:rPr>
+        <w:t>classification</w:t>
+      </w:r>
+      <w:proofErr w:type="spellEnd"/>
+      <w:r>
+        <w:rPr>
+          <w:lang w:val="es-MX"/>
+        </w:rPr>
+        <w:t xml:space="preserve"> </w:t>
+      </w:r>
+      <w:proofErr w:type="spellStart"/>
+      <w:r>
+        <w:rPr>
+          <w:lang w:val="es-MX"/>
+        </w:rPr>
+        <w:t>code</w:t>
+      </w:r>
+      <w:proofErr w:type="spellEnd"/>
+      <w:r>
+        <w:rPr>
+          <w:lang w:val="es-MX"/>
+        </w:rPr>
+        <w:t>)</w:t>
+      </w:r>
+    </w:p>
+    <w:p>
+      <w:pPr>
+        <w:rPr>
+          <w:lang w:val="es-MX"/>
+        </w:rPr>
+      </w:pPr>
+      <w:r>
+        <w:rPr>
+          <w:lang w:val="es-MX"/>
+        </w:rPr>
+        <w:t>P_AC – Producción doméstica en USA</w:t>
+      </w:r>
+      <w:r>
+        <w:rPr>
+          <w:lang w:val="es-MX"/>
+        </w:rPr>
+        <w:t xml:space="preserve"> (OK)</w:t>
+      </w:r>
+    </w:p>
+    <w:p>
+      <w:pPr>
+        <w:rPr>
+          <w:lang w:val="es-MX"/>
+        </w:rPr>
+      </w:pPr>
+      <w:hyperlink r:id="rId11" w:tgtFrame="_blank" w:history="1">
         <w:r>
           <w:rPr>
-            <w:rStyle w:val="Hyperlink"/>
+            <w:rStyle w:val="Hipervnculo"/>
             <w:rFonts w:ascii="Roboto" w:hAnsi="Roboto"/>
             <w:color w:val="1967D2"/>
             <w:sz w:val="20"/>
             <w:szCs w:val="20"/>
             <w:shd w:val="clear" w:color="auto" w:fill="FFFFFF"/>
+            <w:lang w:val="es-MX"/>
           </w:rPr>
           <w:t>https://www.usgs.gov/data/lithium-deposits-united-states</w:t>
         </w:r>
       </w:hyperlink>
       <w:r>
-        <w:t xml:space="preserve"> (</w:t>
-      </w:r>
-      <w:proofErr w:type="spellStart"/>
-      <w:r>
-        <w:t>página</w:t>
-      </w:r>
-      <w:proofErr w:type="spellEnd"/>
-      <w:r>
-        <w:t xml:space="preserve"> general)</w:t>
-      </w:r>
-    </w:p>
-    <w:p>
-      <w:hyperlink r:id="rId11" w:tgtFrame="_blank" w:history="1">
+        <w:rPr>
+          <w:lang w:val="es-MX"/>
+        </w:rPr>
+        <w:t xml:space="preserve"> (página general)</w:t>
+      </w:r>
+    </w:p>
+    <w:p>
+      <w:pPr>
+        <w:rPr>
+          <w:rStyle w:val="Hipervnculo"/>
+          <w:rFonts w:ascii="Roboto" w:hAnsi="Roboto"/>
+          <w:color w:val="1967D2"/>
+          <w:sz w:val="20"/>
+          <w:szCs w:val="20"/>
+          <w:shd w:val="clear" w:color="auto" w:fill="FFFFFF"/>
+          <w:lang w:val="es-MX"/>
+        </w:rPr>
+      </w:pPr>
+      <w:hyperlink r:id="rId12" w:tgtFrame="_blank" w:history="1">
         <w:r>
           <w:rPr>
-            <w:rStyle w:val="Hyperlink"/>
+            <w:rStyle w:val="Hipervnculo"/>
             <w:rFonts w:ascii="Roboto" w:hAnsi="Roboto"/>
             <w:color w:val="1967D2"/>
             <w:sz w:val="20"/>
             <w:szCs w:val="20"/>
             <w:shd w:val="clear" w:color="auto" w:fill="FFFFFF"/>
+            <w:lang w:val="es-MX"/>
           </w:rPr>
           <w:t>https://www.usgs.gov/centers/oklahoma-texas-water-science-center/science/usgs-search-api</w:t>
         </w:r>
       </w:hyperlink>
+    </w:p>
+    <w:p>
+      <w:pPr>
+        <w:rPr>
+          <w:rStyle w:val="Hipervnculo"/>
+          <w:rFonts w:ascii="Roboto" w:hAnsi="Roboto"/>
+          <w:color w:val="1967D2"/>
+          <w:sz w:val="20"/>
+          <w:szCs w:val="20"/>
+          <w:shd w:val="clear" w:color="auto" w:fill="FFFFFF"/>
+          <w:lang w:val="es-MX"/>
+        </w:rPr>
+      </w:pPr>
+    </w:p>
+    <w:p>
+      <w:pPr>
+        <w:rPr>
+          <w:rStyle w:val="Hipervnculo"/>
+          <w:rFonts w:ascii="Roboto" w:hAnsi="Roboto"/>
+          <w:color w:val="1967D2"/>
+          <w:sz w:val="20"/>
+          <w:szCs w:val="20"/>
+          <w:u w:val="none"/>
+          <w:shd w:val="clear" w:color="auto" w:fill="FFFFFF"/>
+          <w:lang w:val="es-MX"/>
+        </w:rPr>
+      </w:pPr>
+      <w:r>
+        <w:rPr>
+          <w:rStyle w:val="Hipervnculo"/>
+          <w:rFonts w:ascii="Roboto" w:hAnsi="Roboto"/>
+          <w:color w:val="1967D2"/>
+          <w:sz w:val="20"/>
+          <w:szCs w:val="20"/>
+          <w:shd w:val="clear" w:color="auto" w:fill="FFFFFF"/>
+          <w:lang w:val="es-MX"/>
+        </w:rPr>
+        <w:br w:type="page"/>
+      </w:r>
+    </w:p>
+    <w:p>
+      <w:r>
+        <w:lastRenderedPageBreak/>
+        <w:t>WGI</w:t>
+      </w:r>
+    </w:p>
+    <w:p>
+      <w:r>
+        <w:rPr>
+          <w:noProof/>
+        </w:rPr>
+        <w:drawing>
+          <wp:inline distT="0" distB="0" distL="0" distR="0" wp14:anchorId="4E3C84E9" wp14:editId="3462E3C1">
+            <wp:extent cx="5943600" cy="3827780"/>
+            <wp:effectExtent l="0" t="0" r="0" b="0"/>
+            <wp:docPr id="2" name="Imagen 2" descr="Interfaz de usuario gráfica, Texto, Aplicación, Correo electrónico&#10;&#10;Descripción generada automáticamente"/>
+            <wp:cNvGraphicFramePr>
+              <a:graphicFrameLocks xmlns:a="http://schemas.openxmlformats.org/drawingml/2006/main" noChangeAspect="1"/>
+            </wp:cNvGraphicFramePr>
+            <a:graphic xmlns:a="http://schemas.openxmlformats.org/drawingml/2006/main">
+              <a:graphicData uri="http://schemas.openxmlformats.org/drawingml/2006/picture">
+                <pic:pic xmlns:pic="http://schemas.openxmlformats.org/drawingml/2006/picture">
+                  <pic:nvPicPr>
+                    <pic:cNvPr id="2" name="Imagen 2" descr="Interfaz de usuario gráfica, Texto, Aplicación, Correo electrónico&#10;&#10;Descripción generada automáticamente"/>
+                    <pic:cNvPicPr/>
+                  </pic:nvPicPr>
+                  <pic:blipFill>
+                    <a:blip r:embed="rId13"/>
+                    <a:stretch>
+                      <a:fillRect/>
+                    </a:stretch>
+                  </pic:blipFill>
+                  <pic:spPr>
+                    <a:xfrm>
+                      <a:off x="0" y="0"/>
+                      <a:ext cx="5943600" cy="3827780"/>
+                    </a:xfrm>
+                    <a:prstGeom prst="rect">
+                      <a:avLst/>
+                    </a:prstGeom>
+                  </pic:spPr>
+                </pic:pic>
+              </a:graphicData>
+            </a:graphic>
+          </wp:inline>
+        </w:drawing>
+      </w:r>
+    </w:p>
+    <w:p/>
+    <w:p>
+      <w:pPr>
+        <w:spacing w:after="0"/>
+        <w:rPr>
+          <w:sz w:val="14"/>
+          <w:szCs w:val="14"/>
+        </w:rPr>
+      </w:pPr>
+      <w:r>
+        <w:rPr>
+          <w:sz w:val="14"/>
+          <w:szCs w:val="14"/>
+        </w:rPr>
+        <w:t>Antimony</w:t>
+      </w:r>
+      <w:r>
+        <w:rPr>
+          <w:sz w:val="14"/>
+          <w:szCs w:val="14"/>
+        </w:rPr>
+        <w:tab/>
+        <w:t>261710</w:t>
+      </w:r>
+    </w:p>
+    <w:p>
+      <w:pPr>
+        <w:spacing w:after="0"/>
+        <w:rPr>
+          <w:sz w:val="14"/>
+          <w:szCs w:val="14"/>
+        </w:rPr>
+      </w:pPr>
+      <w:r>
+        <w:rPr>
+          <w:sz w:val="14"/>
+          <w:szCs w:val="14"/>
+        </w:rPr>
+        <w:t>Asbestos</w:t>
+      </w:r>
+      <w:r>
+        <w:rPr>
+          <w:sz w:val="14"/>
+          <w:szCs w:val="14"/>
+        </w:rPr>
+        <w:tab/>
+        <w:t>2524</w:t>
+      </w:r>
+    </w:p>
+    <w:p>
+      <w:pPr>
+        <w:spacing w:after="0"/>
+        <w:rPr>
+          <w:sz w:val="14"/>
+          <w:szCs w:val="14"/>
+        </w:rPr>
+      </w:pPr>
+      <w:r>
+        <w:rPr>
+          <w:sz w:val="14"/>
+          <w:szCs w:val="14"/>
+        </w:rPr>
+        <w:t>Barytes</w:t>
+      </w:r>
+      <w:r>
+        <w:rPr>
+          <w:sz w:val="14"/>
+          <w:szCs w:val="14"/>
+        </w:rPr>
+        <w:tab/>
+        <w:t>2511</w:t>
+      </w:r>
+    </w:p>
+    <w:p>
+      <w:pPr>
+        <w:spacing w:after="0"/>
+        <w:rPr>
+          <w:sz w:val="14"/>
+          <w:szCs w:val="14"/>
+        </w:rPr>
+      </w:pPr>
+      <w:r>
+        <w:rPr>
+          <w:sz w:val="14"/>
+          <w:szCs w:val="14"/>
+        </w:rPr>
+        <w:t>Bismuth</w:t>
+      </w:r>
+      <w:r>
+        <w:rPr>
+          <w:sz w:val="14"/>
+          <w:szCs w:val="14"/>
+        </w:rPr>
+        <w:tab/>
+        <w:t>8106</w:t>
+      </w:r>
+    </w:p>
+    <w:p>
+      <w:pPr>
+        <w:spacing w:after="0"/>
+        <w:rPr>
+          <w:sz w:val="14"/>
+          <w:szCs w:val="14"/>
+        </w:rPr>
+      </w:pPr>
+      <w:r>
+        <w:rPr>
+          <w:sz w:val="14"/>
+          <w:szCs w:val="14"/>
+        </w:rPr>
+        <w:t>Cadmium</w:t>
+      </w:r>
+      <w:r>
+        <w:rPr>
+          <w:sz w:val="14"/>
+          <w:szCs w:val="14"/>
+        </w:rPr>
+        <w:tab/>
+        <w:t>8107</w:t>
+      </w:r>
+    </w:p>
+    <w:p>
+      <w:pPr>
+        <w:spacing w:after="0"/>
+        <w:rPr>
+          <w:sz w:val="14"/>
+          <w:szCs w:val="14"/>
+        </w:rPr>
+      </w:pPr>
+      <w:r>
+        <w:rPr>
+          <w:sz w:val="14"/>
+          <w:szCs w:val="14"/>
+        </w:rPr>
+        <w:t>Chromium</w:t>
+      </w:r>
+      <w:r>
+        <w:rPr>
+          <w:sz w:val="14"/>
+          <w:szCs w:val="14"/>
+        </w:rPr>
+        <w:tab/>
+        <w:t>2610</w:t>
+      </w:r>
+    </w:p>
+    <w:p>
+      <w:pPr>
+        <w:spacing w:after="0"/>
+        <w:rPr>
+          <w:sz w:val="14"/>
+          <w:szCs w:val="14"/>
+        </w:rPr>
+      </w:pPr>
+      <w:r>
+        <w:rPr>
+          <w:sz w:val="14"/>
+          <w:szCs w:val="14"/>
+        </w:rPr>
+        <w:t>Coal</w:t>
+      </w:r>
+      <w:r>
+        <w:rPr>
+          <w:sz w:val="14"/>
+          <w:szCs w:val="14"/>
+        </w:rPr>
+        <w:tab/>
+        <w:t>2701</w:t>
+      </w:r>
+    </w:p>
+    <w:p>
+      <w:pPr>
+        <w:spacing w:after="0"/>
+        <w:rPr>
+          <w:sz w:val="14"/>
+          <w:szCs w:val="14"/>
+        </w:rPr>
+      </w:pPr>
+      <w:r>
+        <w:rPr>
+          <w:sz w:val="14"/>
+          <w:szCs w:val="14"/>
+        </w:rPr>
+        <w:t>Cobalt</w:t>
+      </w:r>
+      <w:r>
+        <w:rPr>
+          <w:sz w:val="14"/>
+          <w:szCs w:val="14"/>
+        </w:rPr>
+        <w:tab/>
+        <w:t>810520</w:t>
+      </w:r>
+    </w:p>
+    <w:p>
+      <w:pPr>
+        <w:spacing w:after="0"/>
+        <w:rPr>
+          <w:sz w:val="14"/>
+          <w:szCs w:val="14"/>
+        </w:rPr>
+      </w:pPr>
+      <w:r>
+        <w:rPr>
+          <w:sz w:val="14"/>
+          <w:szCs w:val="14"/>
+        </w:rPr>
+        <w:t>Copper</w:t>
+      </w:r>
+      <w:r>
+        <w:rPr>
+          <w:sz w:val="14"/>
+          <w:szCs w:val="14"/>
+        </w:rPr>
+        <w:tab/>
+        <w:t>2603</w:t>
+      </w:r>
+    </w:p>
+    <w:p>
+      <w:pPr>
+        <w:spacing w:after="0"/>
+        <w:rPr>
+          <w:sz w:val="14"/>
+          <w:szCs w:val="14"/>
+        </w:rPr>
+      </w:pPr>
+      <w:r>
+        <w:rPr>
+          <w:sz w:val="14"/>
+          <w:szCs w:val="14"/>
+        </w:rPr>
+        <w:t>Gold</w:t>
+      </w:r>
+      <w:r>
+        <w:rPr>
+          <w:sz w:val="14"/>
+          <w:szCs w:val="14"/>
+        </w:rPr>
+        <w:tab/>
+        <w:t>7108</w:t>
+      </w:r>
+    </w:p>
+    <w:p>
+      <w:pPr>
+        <w:spacing w:after="0"/>
+        <w:rPr>
+          <w:sz w:val="14"/>
+          <w:szCs w:val="14"/>
+        </w:rPr>
+      </w:pPr>
+      <w:r>
+        <w:rPr>
+          <w:sz w:val="14"/>
+          <w:szCs w:val="14"/>
+        </w:rPr>
+        <w:t>Graphite</w:t>
+      </w:r>
+      <w:r>
+        <w:rPr>
+          <w:sz w:val="14"/>
+          <w:szCs w:val="14"/>
+        </w:rPr>
+        <w:tab/>
+        <w:t>2504</w:t>
+      </w:r>
+    </w:p>
+    <w:p>
+      <w:pPr>
+        <w:spacing w:after="0"/>
+        <w:rPr>
+          <w:sz w:val="14"/>
+          <w:szCs w:val="14"/>
+        </w:rPr>
+      </w:pPr>
+      <w:r>
+        <w:rPr>
+          <w:sz w:val="14"/>
+          <w:szCs w:val="14"/>
+        </w:rPr>
+        <w:t>Iron</w:t>
+      </w:r>
+      <w:r>
+        <w:rPr>
+          <w:sz w:val="14"/>
+          <w:szCs w:val="14"/>
+        </w:rPr>
+        <w:tab/>
+        <w:t>2601</w:t>
+      </w:r>
+    </w:p>
+    <w:p>
+      <w:pPr>
+        <w:spacing w:after="0"/>
+        <w:rPr>
+          <w:sz w:val="14"/>
+          <w:szCs w:val="14"/>
+        </w:rPr>
+      </w:pPr>
+      <w:r>
+        <w:rPr>
+          <w:sz w:val="14"/>
+          <w:szCs w:val="14"/>
+        </w:rPr>
+        <w:t>Lead</w:t>
+      </w:r>
+      <w:r>
+        <w:rPr>
+          <w:sz w:val="14"/>
+          <w:szCs w:val="14"/>
+        </w:rPr>
+        <w:tab/>
+        <w:t>2607</w:t>
+      </w:r>
+    </w:p>
+    <w:p>
+      <w:pPr>
+        <w:spacing w:after="0"/>
+        <w:rPr>
+          <w:sz w:val="14"/>
+          <w:szCs w:val="14"/>
+        </w:rPr>
+      </w:pPr>
+      <w:r>
+        <w:rPr>
+          <w:sz w:val="14"/>
+          <w:szCs w:val="14"/>
+        </w:rPr>
+        <w:t>Lithium</w:t>
+      </w:r>
+      <w:r>
+        <w:rPr>
+          <w:sz w:val="14"/>
+          <w:szCs w:val="14"/>
+        </w:rPr>
+        <w:tab/>
+        <w:t>283691</w:t>
+      </w:r>
+    </w:p>
+    <w:p>
+      <w:pPr>
+        <w:spacing w:after="0"/>
+        <w:rPr>
+          <w:sz w:val="14"/>
+          <w:szCs w:val="14"/>
+        </w:rPr>
+      </w:pPr>
+      <w:r>
+        <w:rPr>
+          <w:sz w:val="14"/>
+          <w:szCs w:val="14"/>
+        </w:rPr>
+        <w:t>Magnesite</w:t>
+      </w:r>
+      <w:r>
+        <w:rPr>
+          <w:sz w:val="14"/>
+          <w:szCs w:val="14"/>
+        </w:rPr>
+        <w:tab/>
+        <w:t>251910</w:t>
+      </w:r>
+    </w:p>
+    <w:p>
+      <w:pPr>
+        <w:spacing w:after="0"/>
+        <w:rPr>
+          <w:sz w:val="14"/>
+          <w:szCs w:val="14"/>
+        </w:rPr>
+      </w:pPr>
+      <w:r>
+        <w:rPr>
+          <w:sz w:val="14"/>
+          <w:szCs w:val="14"/>
+        </w:rPr>
+        <w:t>Magnesium</w:t>
+      </w:r>
+      <w:r>
+        <w:rPr>
+          <w:sz w:val="14"/>
+          <w:szCs w:val="14"/>
+        </w:rPr>
+        <w:tab/>
+        <w:t>251910</w:t>
+      </w:r>
+    </w:p>
+    <w:p>
+      <w:pPr>
+        <w:spacing w:after="0"/>
+        <w:rPr>
+          <w:sz w:val="14"/>
+          <w:szCs w:val="14"/>
+        </w:rPr>
+      </w:pPr>
+      <w:r>
+        <w:rPr>
+          <w:sz w:val="14"/>
+          <w:szCs w:val="14"/>
+        </w:rPr>
+        <w:t>Manganese</w:t>
+      </w:r>
+      <w:r>
+        <w:rPr>
+          <w:sz w:val="14"/>
+          <w:szCs w:val="14"/>
+        </w:rPr>
+        <w:tab/>
+        <w:t>2602</w:t>
+      </w:r>
+    </w:p>
+    <w:p>
+      <w:pPr>
+        <w:spacing w:after="0"/>
+        <w:rPr>
+          <w:sz w:val="14"/>
+          <w:szCs w:val="14"/>
+        </w:rPr>
+      </w:pPr>
+      <w:r>
+        <w:rPr>
+          <w:sz w:val="14"/>
+          <w:szCs w:val="14"/>
+        </w:rPr>
+        <w:t>Mercury</w:t>
+      </w:r>
+      <w:r>
+        <w:rPr>
+          <w:sz w:val="14"/>
+          <w:szCs w:val="14"/>
+        </w:rPr>
+        <w:tab/>
+        <w:t>280540</w:t>
+      </w:r>
+    </w:p>
+    <w:p>
+      <w:pPr>
+        <w:spacing w:after="0"/>
+        <w:rPr>
+          <w:sz w:val="14"/>
+          <w:szCs w:val="14"/>
+        </w:rPr>
+      </w:pPr>
+      <w:r>
+        <w:rPr>
+          <w:sz w:val="14"/>
+          <w:szCs w:val="14"/>
+        </w:rPr>
+        <w:t>Molybdenum</w:t>
+      </w:r>
+      <w:r>
+        <w:rPr>
+          <w:sz w:val="14"/>
+          <w:szCs w:val="14"/>
+        </w:rPr>
+        <w:tab/>
+        <w:t>2613</w:t>
+      </w:r>
+    </w:p>
+    <w:p>
+      <w:pPr>
+        <w:spacing w:after="0"/>
+        <w:rPr>
+          <w:sz w:val="14"/>
+          <w:szCs w:val="14"/>
+        </w:rPr>
+      </w:pPr>
+      <w:r>
+        <w:rPr>
+          <w:sz w:val="14"/>
+          <w:szCs w:val="14"/>
+        </w:rPr>
+        <w:t>Natural gas</w:t>
+      </w:r>
+      <w:r>
+        <w:rPr>
+          <w:sz w:val="14"/>
+          <w:szCs w:val="14"/>
+        </w:rPr>
+        <w:tab/>
+        <w:t>271111</w:t>
+      </w:r>
+    </w:p>
+    <w:p>
+      <w:pPr>
+        <w:spacing w:after="0"/>
+        <w:rPr>
+          <w:sz w:val="14"/>
+          <w:szCs w:val="14"/>
+        </w:rPr>
+      </w:pPr>
+      <w:r>
+        <w:rPr>
+          <w:sz w:val="14"/>
+          <w:szCs w:val="14"/>
+        </w:rPr>
+        <w:t>Nickel</w:t>
+      </w:r>
+      <w:r>
+        <w:rPr>
+          <w:sz w:val="14"/>
+          <w:szCs w:val="14"/>
+        </w:rPr>
+        <w:tab/>
+        <w:t>2604</w:t>
+      </w:r>
+    </w:p>
+    <w:p>
+      <w:pPr>
+        <w:spacing w:after="0"/>
+        <w:rPr>
+          <w:sz w:val="14"/>
+          <w:szCs w:val="14"/>
+        </w:rPr>
+      </w:pPr>
+      <w:r>
+        <w:rPr>
+          <w:sz w:val="14"/>
+          <w:szCs w:val="14"/>
+        </w:rPr>
+        <w:t>Petroleum</w:t>
+      </w:r>
+      <w:r>
+        <w:rPr>
+          <w:sz w:val="14"/>
+          <w:szCs w:val="14"/>
+        </w:rPr>
+        <w:tab/>
+        <w:t>2709</w:t>
+      </w:r>
+    </w:p>
+    <w:p>
+      <w:pPr>
+        <w:spacing w:after="0"/>
+        <w:rPr>
+          <w:sz w:val="14"/>
+          <w:szCs w:val="14"/>
+        </w:rPr>
+      </w:pPr>
+      <w:r>
+        <w:rPr>
+          <w:sz w:val="14"/>
+          <w:szCs w:val="14"/>
+        </w:rPr>
+        <w:t>Rare earth</w:t>
+      </w:r>
+      <w:r>
+        <w:rPr>
+          <w:sz w:val="14"/>
+          <w:szCs w:val="14"/>
+        </w:rPr>
+        <w:tab/>
+        <w:t>2846</w:t>
+      </w:r>
+    </w:p>
+    <w:p>
+      <w:pPr>
+        <w:spacing w:after="0"/>
+        <w:rPr>
+          <w:sz w:val="14"/>
+          <w:szCs w:val="14"/>
+        </w:rPr>
+      </w:pPr>
+      <w:r>
+        <w:rPr>
+          <w:sz w:val="14"/>
+          <w:szCs w:val="14"/>
+        </w:rPr>
+        <w:t>Silver</w:t>
+      </w:r>
+      <w:r>
+        <w:rPr>
+          <w:sz w:val="14"/>
+          <w:szCs w:val="14"/>
+        </w:rPr>
+        <w:tab/>
+        <w:t>261610</w:t>
+      </w:r>
+    </w:p>
+    <w:p>
+      <w:pPr>
+        <w:spacing w:after="0"/>
+        <w:rPr>
+          <w:sz w:val="14"/>
+          <w:szCs w:val="14"/>
+        </w:rPr>
+      </w:pPr>
+      <w:r>
+        <w:rPr>
+          <w:sz w:val="14"/>
+          <w:szCs w:val="14"/>
+        </w:rPr>
+        <w:t>Tin</w:t>
+      </w:r>
+      <w:r>
+        <w:rPr>
+          <w:sz w:val="14"/>
+          <w:szCs w:val="14"/>
+        </w:rPr>
+        <w:tab/>
+        <w:t>2609</w:t>
+      </w:r>
+    </w:p>
+    <w:p>
+      <w:pPr>
+        <w:spacing w:after="0"/>
+        <w:rPr>
+          <w:sz w:val="14"/>
+          <w:szCs w:val="14"/>
+        </w:rPr>
+      </w:pPr>
+      <w:r>
+        <w:rPr>
+          <w:sz w:val="14"/>
+          <w:szCs w:val="14"/>
+        </w:rPr>
+        <w:t>Titanium</w:t>
+      </w:r>
+      <w:r>
+        <w:rPr>
+          <w:sz w:val="14"/>
+          <w:szCs w:val="14"/>
+        </w:rPr>
+        <w:tab/>
+        <w:t>2614</w:t>
+      </w:r>
+    </w:p>
+    <w:p>
+      <w:pPr>
+        <w:spacing w:after="0"/>
+        <w:rPr>
+          <w:sz w:val="14"/>
+          <w:szCs w:val="14"/>
+        </w:rPr>
+      </w:pPr>
+      <w:r>
+        <w:rPr>
+          <w:sz w:val="14"/>
+          <w:szCs w:val="14"/>
+        </w:rPr>
+        <w:t>Tungsten</w:t>
+      </w:r>
+      <w:r>
+        <w:rPr>
+          <w:sz w:val="14"/>
+          <w:szCs w:val="14"/>
+        </w:rPr>
+        <w:tab/>
+        <w:t>2611</w:t>
+      </w:r>
+    </w:p>
+    <w:p>
+      <w:pPr>
+        <w:spacing w:after="0"/>
+        <w:rPr>
+          <w:sz w:val="14"/>
+          <w:szCs w:val="14"/>
+        </w:rPr>
+      </w:pPr>
+      <w:r>
+        <w:rPr>
+          <w:sz w:val="14"/>
+          <w:szCs w:val="14"/>
+        </w:rPr>
+        <w:t>Uranium</w:t>
+      </w:r>
+      <w:r>
+        <w:rPr>
+          <w:sz w:val="14"/>
+          <w:szCs w:val="14"/>
+        </w:rPr>
+        <w:tab/>
+        <w:t>261210</w:t>
+      </w:r>
+    </w:p>
+    <w:p>
+      <w:pPr>
+        <w:spacing w:after="0"/>
+        <w:rPr>
+          <w:sz w:val="14"/>
+          <w:szCs w:val="14"/>
+        </w:rPr>
+      </w:pPr>
+      <w:r>
+        <w:rPr>
+          <w:sz w:val="14"/>
+          <w:szCs w:val="14"/>
+        </w:rPr>
+        <w:t>Zinc</w:t>
+      </w:r>
+      <w:r>
+        <w:rPr>
+          <w:sz w:val="14"/>
+          <w:szCs w:val="14"/>
+        </w:rPr>
+        <w:tab/>
+        <w:t>2608</w:t>
+      </w:r>
+    </w:p>
+    <w:p>
+      <w:pPr>
+        <w:spacing w:after="0"/>
+        <w:rPr>
+          <w:sz w:val="14"/>
+          <w:szCs w:val="14"/>
+        </w:rPr>
+      </w:pPr>
+      <w:r>
+        <w:rPr>
+          <w:sz w:val="14"/>
+          <w:szCs w:val="14"/>
+        </w:rPr>
+        <w:t>Zirconium</w:t>
+      </w:r>
+      <w:r>
+        <w:rPr>
+          <w:sz w:val="14"/>
+          <w:szCs w:val="14"/>
+        </w:rPr>
+        <w:tab/>
+        <w:t>261510</w:t>
+      </w:r>
+    </w:p>
+    <w:p>
+      <w:pPr>
+        <w:spacing w:after="0"/>
+        <w:rPr>
+          <w:sz w:val="14"/>
+          <w:szCs w:val="14"/>
+        </w:rPr>
+      </w:pPr>
+      <w:r>
+        <w:rPr>
+          <w:sz w:val="14"/>
+          <w:szCs w:val="14"/>
+        </w:rPr>
+        <w:t>Lithium-ion batteries</w:t>
+      </w:r>
+      <w:r>
+        <w:rPr>
+          <w:sz w:val="14"/>
+          <w:szCs w:val="14"/>
+        </w:rPr>
+        <w:t xml:space="preserve"> </w:t>
+      </w:r>
+      <w:r>
+        <w:rPr>
+          <w:sz w:val="14"/>
+          <w:szCs w:val="14"/>
+        </w:rPr>
+        <w:t>850760</w:t>
+      </w:r>
     </w:p>
     <w:sectPr>
       <w:pgSz w:w="12240" w:h="15840"/>
@@ -676,8 +2192,123 @@
       </w:rPr>
     </w:lvl>
   </w:abstractNum>
+  <w:abstractNum w:abstractNumId="1" w15:restartNumberingAfterBreak="0">
+    <w:nsid w:val="18EB1608"/>
+    <w:multiLevelType w:val="hybridMultilevel"/>
+    <w:tmpl w:val="77100BCE"/>
+    <w:lvl w:ilvl="0" w:tplc="F2D0BCFA">
+      <w:numFmt w:val="bullet"/>
+      <w:lvlText w:val=""/>
+      <w:lvlJc w:val="left"/>
+      <w:pPr>
+        <w:ind w:left="720" w:hanging="360"/>
+      </w:pPr>
+      <w:rPr>
+        <w:rFonts w:ascii="Wingdings" w:eastAsiaTheme="minorHAnsi" w:hAnsi="Wingdings" w:cstheme="minorBidi" w:hint="default"/>
+      </w:rPr>
+    </w:lvl>
+    <w:lvl w:ilvl="1" w:tplc="080A0003" w:tentative="1">
+      <w:start w:val="1"/>
+      <w:numFmt w:val="bullet"/>
+      <w:lvlText w:val="o"/>
+      <w:lvlJc w:val="left"/>
+      <w:pPr>
+        <w:ind w:left="1440" w:hanging="360"/>
+      </w:pPr>
+      <w:rPr>
+        <w:rFonts w:ascii="Courier New" w:hAnsi="Courier New" w:cs="Courier New" w:hint="default"/>
+      </w:rPr>
+    </w:lvl>
+    <w:lvl w:ilvl="2" w:tplc="080A0005" w:tentative="1">
+      <w:start w:val="1"/>
+      <w:numFmt w:val="bullet"/>
+      <w:lvlText w:val=""/>
+      <w:lvlJc w:val="left"/>
+      <w:pPr>
+        <w:ind w:left="2160" w:hanging="360"/>
+      </w:pPr>
+      <w:rPr>
+        <w:rFonts w:ascii="Wingdings" w:hAnsi="Wingdings" w:hint="default"/>
+      </w:rPr>
+    </w:lvl>
+    <w:lvl w:ilvl="3" w:tplc="080A0001" w:tentative="1">
+      <w:start w:val="1"/>
+      <w:numFmt w:val="bullet"/>
+      <w:lvlText w:val=""/>
+      <w:lvlJc w:val="left"/>
+      <w:pPr>
+        <w:ind w:left="2880" w:hanging="360"/>
+      </w:pPr>
+      <w:rPr>
+        <w:rFonts w:ascii="Symbol" w:hAnsi="Symbol" w:hint="default"/>
+      </w:rPr>
+    </w:lvl>
+    <w:lvl w:ilvl="4" w:tplc="080A0003" w:tentative="1">
+      <w:start w:val="1"/>
+      <w:numFmt w:val="bullet"/>
+      <w:lvlText w:val="o"/>
+      <w:lvlJc w:val="left"/>
+      <w:pPr>
+        <w:ind w:left="3600" w:hanging="360"/>
+      </w:pPr>
+      <w:rPr>
+        <w:rFonts w:ascii="Courier New" w:hAnsi="Courier New" w:cs="Courier New" w:hint="default"/>
+      </w:rPr>
+    </w:lvl>
+    <w:lvl w:ilvl="5" w:tplc="080A0005" w:tentative="1">
+      <w:start w:val="1"/>
+      <w:numFmt w:val="bullet"/>
+      <w:lvlText w:val=""/>
+      <w:lvlJc w:val="left"/>
+      <w:pPr>
+        <w:ind w:left="4320" w:hanging="360"/>
+      </w:pPr>
+      <w:rPr>
+        <w:rFonts w:ascii="Wingdings" w:hAnsi="Wingdings" w:hint="default"/>
+      </w:rPr>
+    </w:lvl>
+    <w:lvl w:ilvl="6" w:tplc="080A0001" w:tentative="1">
+      <w:start w:val="1"/>
+      <w:numFmt w:val="bullet"/>
+      <w:lvlText w:val=""/>
+      <w:lvlJc w:val="left"/>
+      <w:pPr>
+        <w:ind w:left="5040" w:hanging="360"/>
+      </w:pPr>
+      <w:rPr>
+        <w:rFonts w:ascii="Symbol" w:hAnsi="Symbol" w:hint="default"/>
+      </w:rPr>
+    </w:lvl>
+    <w:lvl w:ilvl="7" w:tplc="080A0003" w:tentative="1">
+      <w:start w:val="1"/>
+      <w:numFmt w:val="bullet"/>
+      <w:lvlText w:val="o"/>
+      <w:lvlJc w:val="left"/>
+      <w:pPr>
+        <w:ind w:left="5760" w:hanging="360"/>
+      </w:pPr>
+      <w:rPr>
+        <w:rFonts w:ascii="Courier New" w:hAnsi="Courier New" w:cs="Courier New" w:hint="default"/>
+      </w:rPr>
+    </w:lvl>
+    <w:lvl w:ilvl="8" w:tplc="080A0005" w:tentative="1">
+      <w:start w:val="1"/>
+      <w:numFmt w:val="bullet"/>
+      <w:lvlText w:val=""/>
+      <w:lvlJc w:val="left"/>
+      <w:pPr>
+        <w:ind w:left="6480" w:hanging="360"/>
+      </w:pPr>
+      <w:rPr>
+        <w:rFonts w:ascii="Wingdings" w:hAnsi="Wingdings" w:hint="default"/>
+      </w:rPr>
+    </w:lvl>
+  </w:abstractNum>
   <w:num w:numId="1" w16cid:durableId="2056661964">
     <w:abstractNumId w:val="0"/>
+  </w:num>
+  <w:num w:numId="2" w16cid:durableId="1012296317">
+    <w:abstractNumId w:val="1"/>
   </w:num>
 </w:numbering>
 </file>
@@ -1081,13 +2712,13 @@
     <w:name w:val="Normal"/>
     <w:qFormat/>
   </w:style>
-  <w:style w:type="character" w:default="1" w:styleId="DefaultParagraphFont">
+  <w:style w:type="character" w:default="1" w:styleId="Fuentedeprrafopredeter">
     <w:name w:val="Default Paragraph Font"/>
     <w:uiPriority w:val="1"/>
     <w:semiHidden/>
     <w:unhideWhenUsed/>
   </w:style>
-  <w:style w:type="table" w:default="1" w:styleId="TableNormal">
+  <w:style w:type="table" w:default="1" w:styleId="Tablanormal">
     <w:name w:val="Normal Table"/>
     <w:uiPriority w:val="99"/>
     <w:semiHidden/>
@@ -1102,13 +2733,13 @@
       </w:tblCellMar>
     </w:tblPr>
   </w:style>
-  <w:style w:type="numbering" w:default="1" w:styleId="NoList">
+  <w:style w:type="numbering" w:default="1" w:styleId="Sinlista">
     <w:name w:val="No List"/>
     <w:uiPriority w:val="99"/>
     <w:semiHidden/>
     <w:unhideWhenUsed/>
   </w:style>
-  <w:style w:type="paragraph" w:styleId="ListParagraph">
+  <w:style w:type="paragraph" w:styleId="Prrafodelista">
     <w:name w:val="List Paragraph"/>
     <w:basedOn w:val="Normal"/>
     <w:uiPriority w:val="34"/>
@@ -1119,16 +2750,39 @@
       <w:contextualSpacing/>
     </w:pPr>
   </w:style>
-  <w:style w:type="character" w:styleId="Hyperlink">
+  <w:style w:type="character" w:styleId="Hipervnculo">
     <w:name w:val="Hyperlink"/>
-    <w:basedOn w:val="DefaultParagraphFont"/>
+    <w:basedOn w:val="Fuentedeprrafopredeter"/>
     <w:uiPriority w:val="99"/>
-    <w:semiHidden/>
     <w:unhideWhenUsed/>
     <w:rsid w:val="007116D1"/>
     <w:rPr>
       <w:color w:val="0000FF"/>
       <w:u w:val="single"/>
+    </w:rPr>
+  </w:style>
+  <w:style w:type="character" w:styleId="Hipervnculovisitado">
+    <w:name w:val="FollowedHyperlink"/>
+    <w:basedOn w:val="Fuentedeprrafopredeter"/>
+    <w:uiPriority w:val="99"/>
+    <w:semiHidden/>
+    <w:unhideWhenUsed/>
+    <w:rsid w:val="00327BC9"/>
+    <w:rPr>
+      <w:color w:val="954F72" w:themeColor="followedHyperlink"/>
+      <w:u w:val="single"/>
+    </w:rPr>
+  </w:style>
+  <w:style w:type="character" w:styleId="Mencinsinresolver">
+    <w:name w:val="Unresolved Mention"/>
+    <w:basedOn w:val="Fuentedeprrafopredeter"/>
+    <w:uiPriority w:val="99"/>
+    <w:semiHidden/>
+    <w:unhideWhenUsed/>
+    <w:rsid w:val="009106D4"/>
+    <w:rPr>
+      <w:color w:val="605E5C"/>
+      <w:shd w:val="clear" w:color="auto" w:fill="E1DFDD"/>
     </w:rPr>
   </w:style>
 </w:styles>

</xml_diff>

<commit_message>
Updates in comtrade consumer
</commit_message>
<xml_diff>
--- a/Requeriments/Irune USs.docx
+++ b/Requeriments/Irune USs.docx
@@ -151,6 +151,9 @@
       </w:pPr>
     </w:p>
     <w:p>
+      <w:pPr>
+        <w:jc w:val="center"/>
+      </w:pPr>
       <w:r>
         <w:rPr>
           <w:noProof/>
@@ -273,55 +276,7 @@
             <w:shd w:val="clear" w:color="auto" w:fill="FFFFFF"/>
             <w:lang w:val="es-MX"/>
           </w:rPr>
-          <w:t>https://info.worldbank.org/gov</w:t>
-        </w:r>
-        <w:r>
-          <w:rPr>
-            <w:rStyle w:val="Hipervnculo"/>
-            <w:rFonts w:ascii="Roboto" w:hAnsi="Roboto"/>
-            <w:color w:val="1967D2"/>
-            <w:sz w:val="20"/>
-            <w:szCs w:val="20"/>
-            <w:shd w:val="clear" w:color="auto" w:fill="FFFFFF"/>
-            <w:lang w:val="es-MX"/>
-          </w:rPr>
-          <w:t>e</w:t>
-        </w:r>
-        <w:r>
-          <w:rPr>
-            <w:rStyle w:val="Hipervnculo"/>
-            <w:rFonts w:ascii="Roboto" w:hAnsi="Roboto"/>
-            <w:color w:val="1967D2"/>
-            <w:sz w:val="20"/>
-            <w:szCs w:val="20"/>
-            <w:shd w:val="clear" w:color="auto" w:fill="FFFFFF"/>
-            <w:lang w:val="es-MX"/>
-          </w:rPr>
-          <w:t>rna</w:t>
-        </w:r>
-        <w:r>
-          <w:rPr>
-            <w:rStyle w:val="Hipervnculo"/>
-            <w:rFonts w:ascii="Roboto" w:hAnsi="Roboto"/>
-            <w:color w:val="1967D2"/>
-            <w:sz w:val="20"/>
-            <w:szCs w:val="20"/>
-            <w:shd w:val="clear" w:color="auto" w:fill="FFFFFF"/>
-            <w:lang w:val="es-MX"/>
-          </w:rPr>
-          <w:t>n</w:t>
-        </w:r>
-        <w:r>
-          <w:rPr>
-            <w:rStyle w:val="Hipervnculo"/>
-            <w:rFonts w:ascii="Roboto" w:hAnsi="Roboto"/>
-            <w:color w:val="1967D2"/>
-            <w:sz w:val="20"/>
-            <w:szCs w:val="20"/>
-            <w:shd w:val="clear" w:color="auto" w:fill="FFFFFF"/>
-            <w:lang w:val="es-MX"/>
-          </w:rPr>
-          <w:t>ce/wgi/#:~:text=The%20Worldwide%20Governance%20Indicators%20(WGI,Government%20Effectiveness</w:t>
+          <w:t>https://info.worldbank.org/governance/wgi/#:~:text=The%20Worldwide%20Governance%20Indicators%20(WGI,Government%20Effectiveness</w:t>
         </w:r>
       </w:hyperlink>
     </w:p>
@@ -423,32 +378,89 @@
       </w:r>
     </w:p>
     <w:p>
+      <w:pPr>
+        <w:rPr>
+          <w:lang w:val="es-MX"/>
+        </w:rPr>
+      </w:pPr>
       <w:proofErr w:type="spellStart"/>
       <w:r>
+        <w:rPr>
+          <w:lang w:val="es-MX"/>
+        </w:rPr>
         <w:t>Gi_new</w:t>
       </w:r>
       <w:proofErr w:type="spellEnd"/>
       <w:r>
+        <w:rPr>
+          <w:lang w:val="es-MX"/>
+        </w:rPr>
         <w:t xml:space="preserve"> = </w:t>
       </w:r>
+      <w:proofErr w:type="spellStart"/>
       <w:proofErr w:type="gramStart"/>
       <w:r>
-        <w:t>Sqrt(</w:t>
+        <w:rPr>
+          <w:lang w:val="es-MX"/>
+        </w:rPr>
+        <w:t>Sqrt</w:t>
+      </w:r>
+      <w:proofErr w:type="spellEnd"/>
+      <w:r>
+        <w:rPr>
+          <w:lang w:val="es-MX"/>
+        </w:rPr>
+        <w:t>(</w:t>
       </w:r>
       <w:proofErr w:type="spellStart"/>
       <w:proofErr w:type="gramEnd"/>
       <w:r>
+        <w:rPr>
+          <w:lang w:val="es-MX"/>
+        </w:rPr>
         <w:t>gi</w:t>
       </w:r>
       <w:proofErr w:type="spellEnd"/>
       <w:r>
+        <w:rPr>
+          <w:lang w:val="es-MX"/>
+        </w:rPr>
         <w:t xml:space="preserve"> * </w:t>
       </w:r>
-      <w:r>
+      <w:proofErr w:type="spellStart"/>
+      <w:r>
+        <w:rPr>
+          <w:lang w:val="es-MX"/>
+        </w:rPr>
         <w:t>w_i</w:t>
       </w:r>
-      <w:r>
+      <w:proofErr w:type="spellEnd"/>
+      <w:r>
+        <w:rPr>
+          <w:lang w:val="es-MX"/>
+        </w:rPr>
         <w:t>)</w:t>
+      </w:r>
+      <w:r>
+        <w:rPr>
+          <w:lang w:val="es-MX"/>
+        </w:rPr>
+        <w:t xml:space="preserve"> </w:t>
+      </w:r>
+      <w:r>
+        <w:sym w:font="Wingdings" w:char="F0E0"/>
+      </w:r>
+      <w:r>
+        <w:rPr>
+          <w:lang w:val="es-MX"/>
+        </w:rPr>
+        <w:t xml:space="preserve"> QUIZÁ MEDIA ARMÓNICA YA QUE HAY QUE CONSERVA</w:t>
+      </w:r>
+      <w:r>
+        <w:rPr>
+          <w:lang w:val="es-MX"/>
+        </w:rPr>
+        <w:t>R EL SIGNO.</w:t>
       </w:r>
     </w:p>
     <w:p>
@@ -665,21 +677,7 @@
             <w:rStyle w:val="Hipervnculo"/>
             <w:lang w:val="es-MX"/>
           </w:rPr>
-          <w:t>https://www.germanwatch.org/sit</w:t>
-        </w:r>
-        <w:r>
-          <w:rPr>
-            <w:rStyle w:val="Hipervnculo"/>
-            <w:lang w:val="es-MX"/>
-          </w:rPr>
-          <w:t>e</w:t>
-        </w:r>
-        <w:r>
-          <w:rPr>
-            <w:rStyle w:val="Hipervnculo"/>
-            <w:lang w:val="es-MX"/>
-          </w:rPr>
-          <w:t>s/default/files/Global%20Climate%20Risk%20Index%202021_2.pdf</w:t>
+          <w:t>https://www.germanwatch.org/sites/default/files/Global%20Climate%20Risk%20Index%202021_2.pdf</w:t>
         </w:r>
       </w:hyperlink>
       <w:r>
@@ -720,7 +718,21 @@
         <w:rPr>
           <w:lang w:val="es-MX"/>
         </w:rPr>
-        <w:t xml:space="preserve"> HHI: Puede ser por region o por país</w:t>
+        <w:t xml:space="preserve"> HHI: Puede ser por </w:t>
+      </w:r>
+      <w:proofErr w:type="spellStart"/>
+      <w:r>
+        <w:rPr>
+          <w:lang w:val="es-MX"/>
+        </w:rPr>
+        <w:t>region</w:t>
+      </w:r>
+      <w:proofErr w:type="spellEnd"/>
+      <w:r>
+        <w:rPr>
+          <w:lang w:val="es-MX"/>
+        </w:rPr>
+        <w:t xml:space="preserve"> o por país</w:t>
       </w:r>
       <w:r>
         <w:rPr>
@@ -738,9 +750,39 @@
       </w:r>
       <w:r>
         <w:rPr>
+          <w:b/>
+          <w:bCs/>
+          <w:lang w:val="es-MX"/>
+        </w:rPr>
+        <w:t xml:space="preserve"> </w:t>
+      </w:r>
+      <w:r>
+        <w:rPr>
+          <w:b/>
+          <w:bCs/>
+          <w:lang w:val="es-MX"/>
+        </w:rPr>
+        <w:sym w:font="Wingdings" w:char="F0E0"/>
+      </w:r>
+      <w:r>
+        <w:rPr>
+          <w:b/>
+          <w:bCs/>
+          <w:lang w:val="es-MX"/>
+        </w:rPr>
+        <w:t xml:space="preserve"> LISTO PARA EQ</w:t>
+      </w:r>
+      <w:r>
+        <w:rPr>
           <w:lang w:val="es-MX"/>
         </w:rPr>
         <w:t>)</w:t>
+      </w:r>
+      <w:r>
+        <w:rPr>
+          <w:lang w:val="es-MX"/>
+        </w:rPr>
+        <w:t xml:space="preserve"> </w:t>
       </w:r>
     </w:p>
     <w:p>
@@ -822,6 +864,7 @@
           <w:sz w:val="20"/>
           <w:szCs w:val="20"/>
           <w:shd w:val="clear" w:color="auto" w:fill="FFFFFF"/>
+          <w:lang w:val="es-MX"/>
         </w:rPr>
       </w:pPr>
       <w:hyperlink r:id="rId10" w:tgtFrame="_blank" w:history="1">
@@ -833,6 +876,7 @@
             <w:sz w:val="20"/>
             <w:szCs w:val="20"/>
             <w:shd w:val="clear" w:color="auto" w:fill="FFFFFF"/>
+            <w:lang w:val="es-MX"/>
           </w:rPr>
           <w:t>https://comtradedeveloper.un.org/signin?returnUrl=%2F</w:t>
         </w:r>
@@ -845,6 +889,7 @@
           <w:sz w:val="20"/>
           <w:szCs w:val="20"/>
           <w:shd w:val="clear" w:color="auto" w:fill="FFFFFF"/>
+          <w:lang w:val="es-MX"/>
         </w:rPr>
         <w:tab/>
       </w:r>
@@ -2051,21 +2096,7 @@
           <w:sz w:val="14"/>
           <w:szCs w:val="14"/>
         </w:rPr>
-        <w:t>Lithium-ion batteries</w:t>
-      </w:r>
-      <w:r>
-        <w:rPr>
-          <w:sz w:val="14"/>
-          <w:szCs w:val="14"/>
-        </w:rPr>
-        <w:t xml:space="preserve"> </w:t>
-      </w:r>
-      <w:r>
-        <w:rPr>
-          <w:sz w:val="14"/>
-          <w:szCs w:val="14"/>
-        </w:rPr>
-        <w:t>850760</w:t>
+        <w:t>Lithium-ion batteries 850760</w:t>
       </w:r>
     </w:p>
     <w:sectPr>

</xml_diff>

<commit_message>
New data arrived :)
</commit_message>
<xml_diff>
--- a/Requeriments/Irune USs.docx
+++ b/Requeriments/Irune USs.docx
@@ -265,12 +265,11 @@
         </w:rPr>
         <w:t xml:space="preserve">: </w:t>
       </w:r>
-      <w:hyperlink r:id="rId6" w:anchor=":~:text=The%20Worldwide%20Governance%20Indicators%20(WGI,Government%20Effectiveness" w:tgtFrame="_blank" w:history="1">
+      <w:hyperlink r:id="rId6" w:history="1">
         <w:r>
           <w:rPr>
             <w:rStyle w:val="Hipervnculo"/>
             <w:rFonts w:ascii="Roboto" w:hAnsi="Roboto"/>
-            <w:color w:val="1967D2"/>
             <w:sz w:val="20"/>
             <w:szCs w:val="20"/>
             <w:shd w:val="clear" w:color="auto" w:fill="FFFFFF"/>
@@ -808,7 +807,31 @@
             <w:shd w:val="clear" w:color="auto" w:fill="FFFFFF"/>
             <w:lang w:val="es-MX"/>
           </w:rPr>
-          <w:t>https://wits.worldbank.org/CountryProfile/en/country/by-country/startyear/ltst/endyear/ltst/indicator/HH-MKT-CNCNTRTN-NDX</w:t>
+          <w:t>https://wits.worldbank.org/Count</w:t>
+        </w:r>
+        <w:r>
+          <w:rPr>
+            <w:rStyle w:val="Hipervnculo"/>
+            <w:rFonts w:ascii="Roboto" w:hAnsi="Roboto"/>
+            <w:color w:val="1967D2"/>
+            <w:sz w:val="20"/>
+            <w:szCs w:val="20"/>
+            <w:shd w:val="clear" w:color="auto" w:fill="FFFFFF"/>
+            <w:lang w:val="es-MX"/>
+          </w:rPr>
+          <w:t>r</w:t>
+        </w:r>
+        <w:r>
+          <w:rPr>
+            <w:rStyle w:val="Hipervnculo"/>
+            <w:rFonts w:ascii="Roboto" w:hAnsi="Roboto"/>
+            <w:color w:val="1967D2"/>
+            <w:sz w:val="20"/>
+            <w:szCs w:val="20"/>
+            <w:shd w:val="clear" w:color="auto" w:fill="FFFFFF"/>
+            <w:lang w:val="es-MX"/>
+          </w:rPr>
+          <w:t>yProfile/en/country/by-country/startyear/ltst/endyear/ltst/indicator/HH-MKT-CNCNTRTN-NDX</w:t>
         </w:r>
       </w:hyperlink>
     </w:p>
@@ -1000,7 +1023,6 @@
         <w:t xml:space="preserve"> </w:t>
       </w:r>
       <w:proofErr w:type="spellStart"/>
-      <w:proofErr w:type="gramStart"/>
       <w:r>
         <w:rPr>
           <w:lang w:val="es-MX"/>
@@ -1015,7 +1037,6 @@
         <w:t>::</w:t>
       </w:r>
       <w:proofErr w:type="spellStart"/>
-      <w:proofErr w:type="gramEnd"/>
       <w:r>
         <w:rPr>
           <w:lang w:val="es-MX"/>

</xml_diff>